<commit_message>
Added my content inventory
</commit_message>
<xml_diff>
--- a/documents/IA_ID.docx
+++ b/documents/IA_ID.docx
@@ -592,13 +592,12 @@
     <w:tbl>
       <w:tblPr>
         <w:tblStyle w:val="TableGrid"/>
-        <w:tblW w:w="9360" w:type="dxa"/>
+        <w:tblW w:w="9005" w:type="dxa"/>
         <w:tblLayout w:type="fixed"/>
         <w:tblLook w:val="06A0" w:firstRow="1" w:lastRow="0" w:firstColumn="1" w:lastColumn="0" w:noHBand="1" w:noVBand="1"/>
       </w:tblPr>
       <w:tblGrid>
         <w:gridCol w:w="9005"/>
-        <w:gridCol w:w="355"/>
       </w:tblGrid>
       <w:tr>
         <w:trPr>
@@ -606,7 +605,7 @@
         </w:trPr>
         <w:tc>
           <w:tcPr>
-            <w:tcW w:w="9360" w:type="dxa"/>
+            <w:tcW w:w="9005" w:type="dxa"/>
           </w:tcPr>
           <w:p>
             <w:pPr>
@@ -639,23 +638,15 @@
               </w:rPr>
             </w:pPr>
           </w:p>
-        </w:tc>
-        <w:tc>
-          <w:tcPr>
-            <w:tcW w:w="360" w:type="dxa"/>
-          </w:tcPr>
-          <w:p/>
         </w:tc>
       </w:tr>
       <w:tr>
         <w:trPr>
-          <w:gridAfter w:val="1"/>
-          <w:wAfter w:w="355" w:type="dxa"/>
           <w:trHeight w:val="300"/>
         </w:trPr>
         <w:tc>
           <w:tcPr>
-            <w:tcW w:w="9360" w:type="dxa"/>
+            <w:tcW w:w="9005" w:type="dxa"/>
           </w:tcPr>
           <w:p>
             <w:pPr>
@@ -687,13 +678,11 @@
       </w:tr>
       <w:tr>
         <w:trPr>
-          <w:gridAfter w:val="1"/>
-          <w:wAfter w:w="355" w:type="dxa"/>
           <w:trHeight w:val="795"/>
         </w:trPr>
         <w:tc>
           <w:tcPr>
-            <w:tcW w:w="9360" w:type="dxa"/>
+            <w:tcW w:w="9005" w:type="dxa"/>
           </w:tcPr>
           <w:p>
             <w:pPr>
@@ -717,19 +706,7 @@
                 <w:szCs w:val="24"/>
                 <w:lang w:val="en-US"/>
               </w:rPr>
-              <w:t>List all the content/services you will provide on the website the team is developing.</w:t>
-            </w:r>
-            <w:r>
-              <w:rPr>
-                <w:rFonts w:ascii="Roboto" w:eastAsia="Roboto" w:hAnsi="Roboto" w:cs="Roboto"/>
-                <w:i/>
-                <w:iCs/>
-                <w:color w:val="1D2125"/>
-                <w:sz w:val="24"/>
-                <w:szCs w:val="24"/>
-                <w:lang w:val="en-US"/>
-              </w:rPr>
-              <w:t xml:space="preserve"> Member 1 </w:t>
+              <w:t xml:space="preserve">List all the content/services you will provide on the website the team is developing. Member 1 </w:t>
             </w:r>
             <w:proofErr w:type="gramStart"/>
             <w:r>
@@ -755,44 +732,18 @@
                 <w:szCs w:val="24"/>
                 <w:lang w:val="en-US"/>
               </w:rPr>
-              <w:t xml:space="preserve"> put in his/her list of content here</w:t>
-            </w:r>
-            <w:r>
-              <w:rPr>
-                <w:rFonts w:ascii="Roboto" w:eastAsia="Roboto" w:hAnsi="Roboto" w:cs="Roboto"/>
-                <w:i/>
-                <w:iCs/>
-                <w:color w:val="1D2125"/>
-                <w:sz w:val="24"/>
-                <w:szCs w:val="24"/>
-                <w:lang w:val="en-US"/>
-              </w:rPr>
-              <w:t>.</w:t>
-            </w:r>
-            <w:r>
-              <w:rPr>
-                <w:rFonts w:ascii="Roboto" w:eastAsia="Roboto" w:hAnsi="Roboto" w:cs="Roboto"/>
-                <w:i/>
-                <w:iCs/>
-                <w:color w:val="1D2125"/>
-                <w:sz w:val="24"/>
-                <w:szCs w:val="24"/>
-                <w:lang w:val="en-US"/>
-              </w:rPr>
-              <w:t xml:space="preserve">  </w:t>
+              <w:t xml:space="preserve"> put in his/her list of content here.  </w:t>
             </w:r>
           </w:p>
         </w:tc>
       </w:tr>
       <w:tr>
         <w:trPr>
-          <w:gridAfter w:val="1"/>
-          <w:wAfter w:w="355" w:type="dxa"/>
           <w:trHeight w:val="300"/>
         </w:trPr>
         <w:tc>
           <w:tcPr>
-            <w:tcW w:w="9360" w:type="dxa"/>
+            <w:tcW w:w="9005" w:type="dxa"/>
           </w:tcPr>
           <w:p>
             <w:pPr>
@@ -828,7 +779,7 @@
         </w:trPr>
         <w:tc>
           <w:tcPr>
-            <w:tcW w:w="9360" w:type="dxa"/>
+            <w:tcW w:w="9005" w:type="dxa"/>
           </w:tcPr>
           <w:p>
             <w:r>
@@ -867,19 +818,7 @@
                 <w:szCs w:val="24"/>
                 <w:lang w:val="en-US"/>
               </w:rPr>
-              <w:t xml:space="preserve"> put in his/her list of content here</w:t>
-            </w:r>
-            <w:r>
-              <w:rPr>
-                <w:rFonts w:ascii="Roboto" w:eastAsia="Roboto" w:hAnsi="Roboto" w:cs="Roboto"/>
-                <w:i/>
-                <w:iCs/>
-                <w:color w:val="1D2125"/>
-                <w:sz w:val="24"/>
-                <w:szCs w:val="24"/>
-                <w:lang w:val="en-US"/>
-              </w:rPr>
-              <w:t>.</w:t>
+              <w:t xml:space="preserve"> put in his/her list of content here.</w:t>
             </w:r>
           </w:p>
           <w:p>
@@ -896,11 +835,41 @@
             </w:pPr>
           </w:p>
         </w:tc>
+      </w:tr>
+      <w:tr>
+        <w:trPr>
+          <w:trHeight w:val="404"/>
+        </w:trPr>
         <w:tc>
           <w:tcPr>
-            <w:tcW w:w="360" w:type="dxa"/>
+            <w:tcW w:w="9005" w:type="dxa"/>
           </w:tcPr>
-          <w:p/>
+          <w:p>
+            <w:pPr>
+              <w:jc w:val="center"/>
+              <w:rPr>
+                <w:rFonts w:ascii="Roboto" w:eastAsia="Roboto" w:hAnsi="Roboto" w:cs="Roboto"/>
+                <w:b/>
+                <w:bCs/>
+                <w:color w:val="1D2125"/>
+                <w:sz w:val="24"/>
+                <w:szCs w:val="24"/>
+                <w:lang w:val="en-US"/>
+              </w:rPr>
+            </w:pPr>
+            <w:r>
+              <w:rPr>
+                <w:rFonts w:ascii="Roboto" w:eastAsia="Roboto" w:hAnsi="Roboto" w:cs="Roboto"/>
+                <w:b/>
+                <w:bCs/>
+                <w:color w:val="1D2125"/>
+                <w:sz w:val="24"/>
+                <w:szCs w:val="24"/>
+                <w:lang w:val="en-US"/>
+              </w:rPr>
+              <w:t>Isaiah Williams</w:t>
+            </w:r>
+          </w:p>
         </w:tc>
       </w:tr>
       <w:tr>
@@ -909,15 +878,16 @@
         </w:trPr>
         <w:tc>
           <w:tcPr>
-            <w:tcW w:w="9360" w:type="dxa"/>
+            <w:tcW w:w="9005" w:type="dxa"/>
           </w:tcPr>
           <w:p>
             <w:pPr>
-              <w:jc w:val="center"/>
               <w:rPr>
                 <w:rFonts w:ascii="Roboto" w:eastAsia="Roboto" w:hAnsi="Roboto" w:cs="Roboto"/>
                 <w:b/>
                 <w:bCs/>
+                <w:i/>
+                <w:iCs/>
                 <w:color w:val="1D2125"/>
                 <w:sz w:val="24"/>
                 <w:szCs w:val="24"/>
@@ -929,20 +899,1007 @@
                 <w:rFonts w:ascii="Roboto" w:eastAsia="Roboto" w:hAnsi="Roboto" w:cs="Roboto"/>
                 <w:b/>
                 <w:bCs/>
-                <w:color w:val="1D2125"/>
-                <w:sz w:val="24"/>
-                <w:szCs w:val="24"/>
-                <w:lang w:val="en-US"/>
-              </w:rPr>
-              <w:t>Final list of content inventory</w:t>
+                <w:i/>
+                <w:iCs/>
+                <w:color w:val="1D2125"/>
+                <w:sz w:val="24"/>
+                <w:szCs w:val="24"/>
+                <w:lang w:val="en-US"/>
+              </w:rPr>
+              <w:t>1</w:t>
+            </w:r>
+            <w:r>
+              <w:rPr>
+                <w:rFonts w:ascii="Roboto" w:eastAsia="Roboto" w:hAnsi="Roboto" w:cs="Roboto"/>
+                <w:b/>
+                <w:bCs/>
+                <w:i/>
+                <w:iCs/>
+                <w:color w:val="1D2125"/>
+                <w:sz w:val="24"/>
+                <w:szCs w:val="24"/>
+                <w:lang w:val="en-US"/>
+              </w:rPr>
+              <w:t>. Retirement Planning</w:t>
+            </w:r>
+          </w:p>
+          <w:p>
+            <w:pPr>
+              <w:numPr>
+                <w:ilvl w:val="0"/>
+                <w:numId w:val="13"/>
+              </w:numPr>
+              <w:rPr>
+                <w:rFonts w:ascii="Roboto" w:eastAsia="Roboto" w:hAnsi="Roboto" w:cs="Roboto"/>
+                <w:i/>
+                <w:iCs/>
+                <w:color w:val="1D2125"/>
+                <w:sz w:val="24"/>
+                <w:szCs w:val="24"/>
+                <w:lang w:val="en-US"/>
+              </w:rPr>
+            </w:pPr>
+            <w:r>
+              <w:rPr>
+                <w:rFonts w:ascii="Roboto" w:eastAsia="Roboto" w:hAnsi="Roboto" w:cs="Roboto"/>
+                <w:b/>
+                <w:bCs/>
+                <w:i/>
+                <w:iCs/>
+                <w:color w:val="1D2125"/>
+                <w:sz w:val="24"/>
+                <w:szCs w:val="24"/>
+                <w:lang w:val="en-US"/>
+              </w:rPr>
+              <w:t>Financial Planning</w:t>
+            </w:r>
+          </w:p>
+          <w:p>
+            <w:pPr>
+              <w:numPr>
+                <w:ilvl w:val="1"/>
+                <w:numId w:val="13"/>
+              </w:numPr>
+              <w:rPr>
+                <w:rFonts w:ascii="Roboto" w:eastAsia="Roboto" w:hAnsi="Roboto" w:cs="Roboto"/>
+                <w:i/>
+                <w:iCs/>
+                <w:color w:val="1D2125"/>
+                <w:sz w:val="24"/>
+                <w:szCs w:val="24"/>
+                <w:lang w:val="en-US"/>
+              </w:rPr>
+            </w:pPr>
+            <w:r>
+              <w:rPr>
+                <w:rFonts w:ascii="Roboto" w:eastAsia="Roboto" w:hAnsi="Roboto" w:cs="Roboto"/>
+                <w:i/>
+                <w:iCs/>
+                <w:color w:val="1D2125"/>
+                <w:sz w:val="24"/>
+                <w:szCs w:val="24"/>
+                <w:lang w:val="en-US"/>
+              </w:rPr>
+              <w:t>Budgeting for retirement</w:t>
+            </w:r>
+          </w:p>
+          <w:p>
+            <w:pPr>
+              <w:numPr>
+                <w:ilvl w:val="1"/>
+                <w:numId w:val="13"/>
+              </w:numPr>
+              <w:rPr>
+                <w:rFonts w:ascii="Roboto" w:eastAsia="Roboto" w:hAnsi="Roboto" w:cs="Roboto"/>
+                <w:i/>
+                <w:iCs/>
+                <w:color w:val="1D2125"/>
+                <w:sz w:val="24"/>
+                <w:szCs w:val="24"/>
+                <w:lang w:val="en-US"/>
+              </w:rPr>
+            </w:pPr>
+            <w:r>
+              <w:rPr>
+                <w:rFonts w:ascii="Roboto" w:eastAsia="Roboto" w:hAnsi="Roboto" w:cs="Roboto"/>
+                <w:i/>
+                <w:iCs/>
+                <w:color w:val="1D2125"/>
+                <w:sz w:val="24"/>
+                <w:szCs w:val="24"/>
+                <w:lang w:val="en-US"/>
+              </w:rPr>
+              <w:t>Retirement savings accounts (401(k), IRA, pensions)</w:t>
+            </w:r>
+          </w:p>
+          <w:p>
+            <w:pPr>
+              <w:numPr>
+                <w:ilvl w:val="1"/>
+                <w:numId w:val="13"/>
+              </w:numPr>
+              <w:rPr>
+                <w:rFonts w:ascii="Roboto" w:eastAsia="Roboto" w:hAnsi="Roboto" w:cs="Roboto"/>
+                <w:i/>
+                <w:iCs/>
+                <w:color w:val="1D2125"/>
+                <w:sz w:val="24"/>
+                <w:szCs w:val="24"/>
+                <w:lang w:val="en-US"/>
+              </w:rPr>
+            </w:pPr>
+            <w:r>
+              <w:rPr>
+                <w:rFonts w:ascii="Roboto" w:eastAsia="Roboto" w:hAnsi="Roboto" w:cs="Roboto"/>
+                <w:i/>
+                <w:iCs/>
+                <w:color w:val="1D2125"/>
+                <w:sz w:val="24"/>
+                <w:szCs w:val="24"/>
+                <w:lang w:val="en-US"/>
+              </w:rPr>
+              <w:t>Investment strategies for retirees</w:t>
+            </w:r>
+          </w:p>
+          <w:p>
+            <w:pPr>
+              <w:numPr>
+                <w:ilvl w:val="1"/>
+                <w:numId w:val="13"/>
+              </w:numPr>
+              <w:rPr>
+                <w:rFonts w:ascii="Roboto" w:eastAsia="Roboto" w:hAnsi="Roboto" w:cs="Roboto"/>
+                <w:i/>
+                <w:iCs/>
+                <w:color w:val="1D2125"/>
+                <w:sz w:val="24"/>
+                <w:szCs w:val="24"/>
+                <w:lang w:val="en-US"/>
+              </w:rPr>
+            </w:pPr>
+            <w:r>
+              <w:rPr>
+                <w:rFonts w:ascii="Roboto" w:eastAsia="Roboto" w:hAnsi="Roboto" w:cs="Roboto"/>
+                <w:i/>
+                <w:iCs/>
+                <w:color w:val="1D2125"/>
+                <w:sz w:val="24"/>
+                <w:szCs w:val="24"/>
+                <w:lang w:val="en-US"/>
+              </w:rPr>
+              <w:t>Tax planning &amp; exemptions for seniors</w:t>
+            </w:r>
+          </w:p>
+          <w:p>
+            <w:pPr>
+              <w:numPr>
+                <w:ilvl w:val="0"/>
+                <w:numId w:val="13"/>
+              </w:numPr>
+              <w:rPr>
+                <w:rFonts w:ascii="Roboto" w:eastAsia="Roboto" w:hAnsi="Roboto" w:cs="Roboto"/>
+                <w:i/>
+                <w:iCs/>
+                <w:color w:val="1D2125"/>
+                <w:sz w:val="24"/>
+                <w:szCs w:val="24"/>
+                <w:lang w:val="en-US"/>
+              </w:rPr>
+            </w:pPr>
+            <w:r>
+              <w:rPr>
+                <w:rFonts w:ascii="Roboto" w:eastAsia="Roboto" w:hAnsi="Roboto" w:cs="Roboto"/>
+                <w:b/>
+                <w:bCs/>
+                <w:i/>
+                <w:iCs/>
+                <w:color w:val="1D2125"/>
+                <w:sz w:val="24"/>
+                <w:szCs w:val="24"/>
+                <w:lang w:val="en-US"/>
+              </w:rPr>
+              <w:t>Healthcare &amp; Insurance</w:t>
+            </w:r>
+          </w:p>
+          <w:p>
+            <w:pPr>
+              <w:numPr>
+                <w:ilvl w:val="1"/>
+                <w:numId w:val="13"/>
+              </w:numPr>
+              <w:rPr>
+                <w:rFonts w:ascii="Roboto" w:eastAsia="Roboto" w:hAnsi="Roboto" w:cs="Roboto"/>
+                <w:i/>
+                <w:iCs/>
+                <w:color w:val="1D2125"/>
+                <w:sz w:val="24"/>
+                <w:szCs w:val="24"/>
+                <w:lang w:val="en-US"/>
+              </w:rPr>
+            </w:pPr>
+            <w:r>
+              <w:rPr>
+                <w:rFonts w:ascii="Roboto" w:eastAsia="Roboto" w:hAnsi="Roboto" w:cs="Roboto"/>
+                <w:i/>
+                <w:iCs/>
+                <w:color w:val="1D2125"/>
+                <w:sz w:val="24"/>
+                <w:szCs w:val="24"/>
+                <w:lang w:val="en-US"/>
+              </w:rPr>
+              <w:t>Medicare &amp; Medicaid guide</w:t>
+            </w:r>
+          </w:p>
+          <w:p>
+            <w:pPr>
+              <w:numPr>
+                <w:ilvl w:val="1"/>
+                <w:numId w:val="13"/>
+              </w:numPr>
+              <w:rPr>
+                <w:rFonts w:ascii="Roboto" w:eastAsia="Roboto" w:hAnsi="Roboto" w:cs="Roboto"/>
+                <w:i/>
+                <w:iCs/>
+                <w:color w:val="1D2125"/>
+                <w:sz w:val="24"/>
+                <w:szCs w:val="24"/>
+                <w:lang w:val="en-US"/>
+              </w:rPr>
+            </w:pPr>
+            <w:r>
+              <w:rPr>
+                <w:rFonts w:ascii="Roboto" w:eastAsia="Roboto" w:hAnsi="Roboto" w:cs="Roboto"/>
+                <w:i/>
+                <w:iCs/>
+                <w:color w:val="1D2125"/>
+                <w:sz w:val="24"/>
+                <w:szCs w:val="24"/>
+                <w:lang w:val="en-US"/>
+              </w:rPr>
+              <w:t>Long-term care insurance</w:t>
+            </w:r>
+          </w:p>
+          <w:p>
+            <w:pPr>
+              <w:numPr>
+                <w:ilvl w:val="1"/>
+                <w:numId w:val="13"/>
+              </w:numPr>
+              <w:rPr>
+                <w:rFonts w:ascii="Roboto" w:eastAsia="Roboto" w:hAnsi="Roboto" w:cs="Roboto"/>
+                <w:i/>
+                <w:iCs/>
+                <w:color w:val="1D2125"/>
+                <w:sz w:val="24"/>
+                <w:szCs w:val="24"/>
+                <w:lang w:val="en-US"/>
+              </w:rPr>
+            </w:pPr>
+            <w:r>
+              <w:rPr>
+                <w:rFonts w:ascii="Roboto" w:eastAsia="Roboto" w:hAnsi="Roboto" w:cs="Roboto"/>
+                <w:i/>
+                <w:iCs/>
+                <w:color w:val="1D2125"/>
+                <w:sz w:val="24"/>
+                <w:szCs w:val="24"/>
+                <w:lang w:val="en-US"/>
+              </w:rPr>
+              <w:t>Health &amp; wellness tips for seniors</w:t>
+            </w:r>
+          </w:p>
+          <w:p>
+            <w:pPr>
+              <w:numPr>
+                <w:ilvl w:val="1"/>
+                <w:numId w:val="13"/>
+              </w:numPr>
+              <w:rPr>
+                <w:rFonts w:ascii="Roboto" w:eastAsia="Roboto" w:hAnsi="Roboto" w:cs="Roboto"/>
+                <w:i/>
+                <w:iCs/>
+                <w:color w:val="1D2125"/>
+                <w:sz w:val="24"/>
+                <w:szCs w:val="24"/>
+                <w:lang w:val="en-US"/>
+              </w:rPr>
+            </w:pPr>
+            <w:r>
+              <w:rPr>
+                <w:rFonts w:ascii="Roboto" w:eastAsia="Roboto" w:hAnsi="Roboto" w:cs="Roboto"/>
+                <w:i/>
+                <w:iCs/>
+                <w:color w:val="1D2125"/>
+                <w:sz w:val="24"/>
+                <w:szCs w:val="24"/>
+                <w:lang w:val="en-US"/>
+              </w:rPr>
+              <w:t>Managing medical expenses</w:t>
+            </w:r>
+          </w:p>
+          <w:p>
+            <w:pPr>
+              <w:numPr>
+                <w:ilvl w:val="0"/>
+                <w:numId w:val="14"/>
+              </w:numPr>
+              <w:rPr>
+                <w:rFonts w:ascii="Roboto" w:eastAsia="Roboto" w:hAnsi="Roboto" w:cs="Roboto"/>
+                <w:i/>
+                <w:iCs/>
+                <w:color w:val="1D2125"/>
+                <w:sz w:val="24"/>
+                <w:szCs w:val="24"/>
+                <w:lang w:val="en-US"/>
+              </w:rPr>
+            </w:pPr>
+            <w:r>
+              <w:rPr>
+                <w:rFonts w:ascii="Roboto" w:eastAsia="Roboto" w:hAnsi="Roboto" w:cs="Roboto"/>
+                <w:b/>
+                <w:bCs/>
+                <w:i/>
+                <w:iCs/>
+                <w:color w:val="1D2125"/>
+                <w:sz w:val="24"/>
+                <w:szCs w:val="24"/>
+                <w:lang w:val="en-US"/>
+              </w:rPr>
+              <w:t>Lifestyle &amp; Well-being</w:t>
+            </w:r>
+          </w:p>
+          <w:p>
+            <w:pPr>
+              <w:numPr>
+                <w:ilvl w:val="1"/>
+                <w:numId w:val="14"/>
+              </w:numPr>
+              <w:rPr>
+                <w:rFonts w:ascii="Roboto" w:eastAsia="Roboto" w:hAnsi="Roboto" w:cs="Roboto"/>
+                <w:i/>
+                <w:iCs/>
+                <w:color w:val="1D2125"/>
+                <w:sz w:val="24"/>
+                <w:szCs w:val="24"/>
+                <w:lang w:val="en-US"/>
+              </w:rPr>
+            </w:pPr>
+            <w:r>
+              <w:rPr>
+                <w:rFonts w:ascii="Roboto" w:eastAsia="Roboto" w:hAnsi="Roboto" w:cs="Roboto"/>
+                <w:i/>
+                <w:iCs/>
+                <w:color w:val="1D2125"/>
+                <w:sz w:val="24"/>
+                <w:szCs w:val="24"/>
+                <w:lang w:val="en-US"/>
+              </w:rPr>
+              <w:t>Staying active &amp; fit</w:t>
+            </w:r>
+          </w:p>
+          <w:p>
+            <w:pPr>
+              <w:numPr>
+                <w:ilvl w:val="1"/>
+                <w:numId w:val="14"/>
+              </w:numPr>
+              <w:rPr>
+                <w:rFonts w:ascii="Roboto" w:eastAsia="Roboto" w:hAnsi="Roboto" w:cs="Roboto"/>
+                <w:i/>
+                <w:iCs/>
+                <w:color w:val="1D2125"/>
+                <w:sz w:val="24"/>
+                <w:szCs w:val="24"/>
+                <w:lang w:val="en-US"/>
+              </w:rPr>
+            </w:pPr>
+            <w:r>
+              <w:rPr>
+                <w:rFonts w:ascii="Roboto" w:eastAsia="Roboto" w:hAnsi="Roboto" w:cs="Roboto"/>
+                <w:i/>
+                <w:iCs/>
+                <w:color w:val="1D2125"/>
+                <w:sz w:val="24"/>
+                <w:szCs w:val="24"/>
+                <w:lang w:val="en-US"/>
+              </w:rPr>
+              <w:t>Mental health &amp; social engagement</w:t>
+            </w:r>
+          </w:p>
+          <w:p>
+            <w:pPr>
+              <w:numPr>
+                <w:ilvl w:val="1"/>
+                <w:numId w:val="14"/>
+              </w:numPr>
+              <w:rPr>
+                <w:rFonts w:ascii="Roboto" w:eastAsia="Roboto" w:hAnsi="Roboto" w:cs="Roboto"/>
+                <w:i/>
+                <w:iCs/>
+                <w:color w:val="1D2125"/>
+                <w:sz w:val="24"/>
+                <w:szCs w:val="24"/>
+                <w:lang w:val="en-US"/>
+              </w:rPr>
+            </w:pPr>
+            <w:r>
+              <w:rPr>
+                <w:rFonts w:ascii="Roboto" w:eastAsia="Roboto" w:hAnsi="Roboto" w:cs="Roboto"/>
+                <w:i/>
+                <w:iCs/>
+                <w:color w:val="1D2125"/>
+                <w:sz w:val="24"/>
+                <w:szCs w:val="24"/>
+                <w:lang w:val="en-US"/>
+              </w:rPr>
+              <w:t>Technology for seniors (smartphones, online safety)</w:t>
+            </w:r>
+          </w:p>
+          <w:p>
+            <w:pPr>
+              <w:numPr>
+                <w:ilvl w:val="0"/>
+                <w:numId w:val="14"/>
+              </w:numPr>
+              <w:rPr>
+                <w:rFonts w:ascii="Roboto" w:eastAsia="Roboto" w:hAnsi="Roboto" w:cs="Roboto"/>
+                <w:i/>
+                <w:iCs/>
+                <w:color w:val="1D2125"/>
+                <w:sz w:val="24"/>
+                <w:szCs w:val="24"/>
+                <w:lang w:val="en-US"/>
+              </w:rPr>
+            </w:pPr>
+            <w:r>
+              <w:rPr>
+                <w:rFonts w:ascii="Roboto" w:eastAsia="Roboto" w:hAnsi="Roboto" w:cs="Roboto"/>
+                <w:b/>
+                <w:bCs/>
+                <w:i/>
+                <w:iCs/>
+                <w:color w:val="1D2125"/>
+                <w:sz w:val="24"/>
+                <w:szCs w:val="24"/>
+                <w:lang w:val="en-US"/>
+              </w:rPr>
+              <w:lastRenderedPageBreak/>
+              <w:t>Legal &amp; Estate Planning</w:t>
+            </w:r>
+          </w:p>
+          <w:p>
+            <w:pPr>
+              <w:numPr>
+                <w:ilvl w:val="1"/>
+                <w:numId w:val="14"/>
+              </w:numPr>
+              <w:rPr>
+                <w:rFonts w:ascii="Roboto" w:eastAsia="Roboto" w:hAnsi="Roboto" w:cs="Roboto"/>
+                <w:i/>
+                <w:iCs/>
+                <w:color w:val="1D2125"/>
+                <w:sz w:val="24"/>
+                <w:szCs w:val="24"/>
+                <w:lang w:val="en-US"/>
+              </w:rPr>
+            </w:pPr>
+            <w:r>
+              <w:rPr>
+                <w:rFonts w:ascii="Roboto" w:eastAsia="Roboto" w:hAnsi="Roboto" w:cs="Roboto"/>
+                <w:i/>
+                <w:iCs/>
+                <w:color w:val="1D2125"/>
+                <w:sz w:val="24"/>
+                <w:szCs w:val="24"/>
+                <w:lang w:val="en-US"/>
+              </w:rPr>
+              <w:t xml:space="preserve">Wills &amp; </w:t>
+            </w:r>
+            <w:r>
+              <w:rPr>
+                <w:rFonts w:ascii="Roboto" w:eastAsia="Roboto" w:hAnsi="Roboto" w:cs="Roboto"/>
+                <w:i/>
+                <w:iCs/>
+                <w:color w:val="1D2125"/>
+                <w:sz w:val="24"/>
+                <w:szCs w:val="24"/>
+                <w:lang w:val="en-US"/>
+              </w:rPr>
+              <w:t>trust</w:t>
+            </w:r>
+          </w:p>
+          <w:p>
+            <w:pPr>
+              <w:numPr>
+                <w:ilvl w:val="1"/>
+                <w:numId w:val="14"/>
+              </w:numPr>
+              <w:rPr>
+                <w:rFonts w:ascii="Roboto" w:eastAsia="Roboto" w:hAnsi="Roboto" w:cs="Roboto"/>
+                <w:i/>
+                <w:iCs/>
+                <w:color w:val="1D2125"/>
+                <w:sz w:val="24"/>
+                <w:szCs w:val="24"/>
+                <w:lang w:val="en-US"/>
+              </w:rPr>
+            </w:pPr>
+            <w:r>
+              <w:rPr>
+                <w:rFonts w:ascii="Roboto" w:eastAsia="Roboto" w:hAnsi="Roboto" w:cs="Roboto"/>
+                <w:i/>
+                <w:iCs/>
+                <w:color w:val="1D2125"/>
+                <w:sz w:val="24"/>
+                <w:szCs w:val="24"/>
+                <w:lang w:val="en-US"/>
+              </w:rPr>
+              <w:t>Power of attorney &amp; healthcare directives</w:t>
+            </w:r>
+          </w:p>
+          <w:p>
+            <w:pPr>
+              <w:numPr>
+                <w:ilvl w:val="1"/>
+                <w:numId w:val="14"/>
+              </w:numPr>
+              <w:rPr>
+                <w:rFonts w:ascii="Roboto" w:eastAsia="Roboto" w:hAnsi="Roboto" w:cs="Roboto"/>
+                <w:i/>
+                <w:iCs/>
+                <w:color w:val="1D2125"/>
+                <w:sz w:val="24"/>
+                <w:szCs w:val="24"/>
+                <w:lang w:val="en-US"/>
+              </w:rPr>
+            </w:pPr>
+            <w:r>
+              <w:rPr>
+                <w:rFonts w:ascii="Roboto" w:eastAsia="Roboto" w:hAnsi="Roboto" w:cs="Roboto"/>
+                <w:i/>
+                <w:iCs/>
+                <w:color w:val="1D2125"/>
+                <w:sz w:val="24"/>
+                <w:szCs w:val="24"/>
+                <w:lang w:val="en-US"/>
+              </w:rPr>
+              <w:t>Estate planning &amp; inheritance</w:t>
+            </w:r>
+          </w:p>
+          <w:p>
+            <w:pPr>
+              <w:rPr>
+                <w:rFonts w:ascii="Roboto" w:eastAsia="Roboto" w:hAnsi="Roboto" w:cs="Roboto"/>
+                <w:b/>
+                <w:bCs/>
+                <w:i/>
+                <w:iCs/>
+                <w:color w:val="1D2125"/>
+                <w:sz w:val="24"/>
+                <w:szCs w:val="24"/>
+                <w:lang w:val="en-US"/>
+              </w:rPr>
+            </w:pPr>
+            <w:r>
+              <w:rPr>
+                <w:rFonts w:ascii="Roboto" w:eastAsia="Roboto" w:hAnsi="Roboto" w:cs="Roboto"/>
+                <w:b/>
+                <w:bCs/>
+                <w:i/>
+                <w:iCs/>
+                <w:color w:val="1D2125"/>
+                <w:sz w:val="24"/>
+                <w:szCs w:val="24"/>
+                <w:lang w:val="en-US"/>
+              </w:rPr>
+              <w:t>2</w:t>
+            </w:r>
+            <w:r>
+              <w:rPr>
+                <w:rFonts w:ascii="Roboto" w:eastAsia="Roboto" w:hAnsi="Roboto" w:cs="Roboto"/>
+                <w:b/>
+                <w:bCs/>
+                <w:i/>
+                <w:iCs/>
+                <w:color w:val="1D2125"/>
+                <w:sz w:val="24"/>
+                <w:szCs w:val="24"/>
+                <w:lang w:val="en-US"/>
+              </w:rPr>
+              <w:t>. Senior Travel &amp; Vacationing</w:t>
+            </w:r>
+          </w:p>
+          <w:p>
+            <w:pPr>
+              <w:numPr>
+                <w:ilvl w:val="0"/>
+                <w:numId w:val="15"/>
+              </w:numPr>
+              <w:rPr>
+                <w:rFonts w:ascii="Roboto" w:eastAsia="Roboto" w:hAnsi="Roboto" w:cs="Roboto"/>
+                <w:i/>
+                <w:iCs/>
+                <w:color w:val="1D2125"/>
+                <w:sz w:val="24"/>
+                <w:szCs w:val="24"/>
+                <w:lang w:val="en-US"/>
+              </w:rPr>
+            </w:pPr>
+            <w:r>
+              <w:rPr>
+                <w:rFonts w:ascii="Roboto" w:eastAsia="Roboto" w:hAnsi="Roboto" w:cs="Roboto"/>
+                <w:b/>
+                <w:bCs/>
+                <w:i/>
+                <w:iCs/>
+                <w:color w:val="1D2125"/>
+                <w:sz w:val="24"/>
+                <w:szCs w:val="24"/>
+                <w:lang w:val="en-US"/>
+              </w:rPr>
+              <w:t>Destinations &amp; Travel Planning</w:t>
+            </w:r>
+          </w:p>
+          <w:p>
+            <w:pPr>
+              <w:numPr>
+                <w:ilvl w:val="1"/>
+                <w:numId w:val="15"/>
+              </w:numPr>
+              <w:rPr>
+                <w:rFonts w:ascii="Roboto" w:eastAsia="Roboto" w:hAnsi="Roboto" w:cs="Roboto"/>
+                <w:i/>
+                <w:iCs/>
+                <w:color w:val="1D2125"/>
+                <w:sz w:val="24"/>
+                <w:szCs w:val="24"/>
+                <w:lang w:val="en-US"/>
+              </w:rPr>
+            </w:pPr>
+            <w:r>
+              <w:rPr>
+                <w:rFonts w:ascii="Roboto" w:eastAsia="Roboto" w:hAnsi="Roboto" w:cs="Roboto"/>
+                <w:i/>
+                <w:iCs/>
+                <w:color w:val="1D2125"/>
+                <w:sz w:val="24"/>
+                <w:szCs w:val="24"/>
+                <w:lang w:val="en-US"/>
+              </w:rPr>
+              <w:t>Senior-friendly travel destinations</w:t>
+            </w:r>
+          </w:p>
+          <w:p>
+            <w:pPr>
+              <w:numPr>
+                <w:ilvl w:val="1"/>
+                <w:numId w:val="15"/>
+              </w:numPr>
+              <w:rPr>
+                <w:rFonts w:ascii="Roboto" w:eastAsia="Roboto" w:hAnsi="Roboto" w:cs="Roboto"/>
+                <w:i/>
+                <w:iCs/>
+                <w:color w:val="1D2125"/>
+                <w:sz w:val="24"/>
+                <w:szCs w:val="24"/>
+                <w:lang w:val="en-US"/>
+              </w:rPr>
+            </w:pPr>
+            <w:r>
+              <w:rPr>
+                <w:rFonts w:ascii="Roboto" w:eastAsia="Roboto" w:hAnsi="Roboto" w:cs="Roboto"/>
+                <w:i/>
+                <w:iCs/>
+                <w:color w:val="1D2125"/>
+                <w:sz w:val="24"/>
+                <w:szCs w:val="24"/>
+                <w:lang w:val="en-US"/>
+              </w:rPr>
+              <w:t>Best cruises for retirees</w:t>
+            </w:r>
+          </w:p>
+          <w:p>
+            <w:pPr>
+              <w:numPr>
+                <w:ilvl w:val="1"/>
+                <w:numId w:val="15"/>
+              </w:numPr>
+              <w:rPr>
+                <w:rFonts w:ascii="Roboto" w:eastAsia="Roboto" w:hAnsi="Roboto" w:cs="Roboto"/>
+                <w:i/>
+                <w:iCs/>
+                <w:color w:val="1D2125"/>
+                <w:sz w:val="24"/>
+                <w:szCs w:val="24"/>
+                <w:lang w:val="en-US"/>
+              </w:rPr>
+            </w:pPr>
+            <w:r>
+              <w:rPr>
+                <w:rFonts w:ascii="Roboto" w:eastAsia="Roboto" w:hAnsi="Roboto" w:cs="Roboto"/>
+                <w:i/>
+                <w:iCs/>
+                <w:color w:val="1D2125"/>
+                <w:sz w:val="24"/>
+                <w:szCs w:val="24"/>
+                <w:lang w:val="en-US"/>
+              </w:rPr>
+              <w:t>Road trips &amp; RV travel for seniors</w:t>
+            </w:r>
+          </w:p>
+          <w:p>
+            <w:pPr>
+              <w:numPr>
+                <w:ilvl w:val="0"/>
+                <w:numId w:val="15"/>
+              </w:numPr>
+              <w:rPr>
+                <w:rFonts w:ascii="Roboto" w:eastAsia="Roboto" w:hAnsi="Roboto" w:cs="Roboto"/>
+                <w:i/>
+                <w:iCs/>
+                <w:color w:val="1D2125"/>
+                <w:sz w:val="24"/>
+                <w:szCs w:val="24"/>
+                <w:lang w:val="en-US"/>
+              </w:rPr>
+            </w:pPr>
+            <w:r>
+              <w:rPr>
+                <w:rFonts w:ascii="Roboto" w:eastAsia="Roboto" w:hAnsi="Roboto" w:cs="Roboto"/>
+                <w:b/>
+                <w:bCs/>
+                <w:i/>
+                <w:iCs/>
+                <w:color w:val="1D2125"/>
+                <w:sz w:val="24"/>
+                <w:szCs w:val="24"/>
+                <w:lang w:val="en-US"/>
+              </w:rPr>
+              <w:t>Travel Discounts &amp; Resources</w:t>
+            </w:r>
+          </w:p>
+          <w:p>
+            <w:pPr>
+              <w:numPr>
+                <w:ilvl w:val="1"/>
+                <w:numId w:val="15"/>
+              </w:numPr>
+              <w:rPr>
+                <w:rFonts w:ascii="Roboto" w:eastAsia="Roboto" w:hAnsi="Roboto" w:cs="Roboto"/>
+                <w:i/>
+                <w:iCs/>
+                <w:color w:val="1D2125"/>
+                <w:sz w:val="24"/>
+                <w:szCs w:val="24"/>
+                <w:lang w:val="en-US"/>
+              </w:rPr>
+            </w:pPr>
+            <w:r>
+              <w:rPr>
+                <w:rFonts w:ascii="Roboto" w:eastAsia="Roboto" w:hAnsi="Roboto" w:cs="Roboto"/>
+                <w:i/>
+                <w:iCs/>
+                <w:color w:val="1D2125"/>
+                <w:sz w:val="24"/>
+                <w:szCs w:val="24"/>
+                <w:lang w:val="en-US"/>
+              </w:rPr>
+              <w:t xml:space="preserve">Senior travel discounts &amp; memberships </w:t>
+            </w:r>
+          </w:p>
+          <w:p>
+            <w:pPr>
+              <w:numPr>
+                <w:ilvl w:val="1"/>
+                <w:numId w:val="15"/>
+              </w:numPr>
+              <w:rPr>
+                <w:rFonts w:ascii="Roboto" w:eastAsia="Roboto" w:hAnsi="Roboto" w:cs="Roboto"/>
+                <w:i/>
+                <w:iCs/>
+                <w:color w:val="1D2125"/>
+                <w:sz w:val="24"/>
+                <w:szCs w:val="24"/>
+                <w:lang w:val="en-US"/>
+              </w:rPr>
+            </w:pPr>
+            <w:r>
+              <w:rPr>
+                <w:rFonts w:ascii="Roboto" w:eastAsia="Roboto" w:hAnsi="Roboto" w:cs="Roboto"/>
+                <w:i/>
+                <w:iCs/>
+                <w:color w:val="1D2125"/>
+                <w:sz w:val="24"/>
+                <w:szCs w:val="24"/>
+                <w:lang w:val="en-US"/>
+              </w:rPr>
+              <w:t>Travel insurance for seniors</w:t>
+            </w:r>
+          </w:p>
+          <w:p>
+            <w:pPr>
+              <w:numPr>
+                <w:ilvl w:val="1"/>
+                <w:numId w:val="15"/>
+              </w:numPr>
+              <w:rPr>
+                <w:rFonts w:ascii="Roboto" w:eastAsia="Roboto" w:hAnsi="Roboto" w:cs="Roboto"/>
+                <w:i/>
+                <w:iCs/>
+                <w:color w:val="1D2125"/>
+                <w:sz w:val="24"/>
+                <w:szCs w:val="24"/>
+                <w:lang w:val="en-US"/>
+              </w:rPr>
+            </w:pPr>
+            <w:r>
+              <w:rPr>
+                <w:rFonts w:ascii="Roboto" w:eastAsia="Roboto" w:hAnsi="Roboto" w:cs="Roboto"/>
+                <w:i/>
+                <w:iCs/>
+                <w:color w:val="1D2125"/>
+                <w:sz w:val="24"/>
+                <w:szCs w:val="24"/>
+                <w:lang w:val="en-US"/>
+              </w:rPr>
+              <w:t>Accessible travel tips</w:t>
+            </w:r>
+          </w:p>
+          <w:p>
+            <w:pPr>
+              <w:numPr>
+                <w:ilvl w:val="0"/>
+                <w:numId w:val="15"/>
+              </w:numPr>
+              <w:rPr>
+                <w:rFonts w:ascii="Roboto" w:eastAsia="Roboto" w:hAnsi="Roboto" w:cs="Roboto"/>
+                <w:i/>
+                <w:iCs/>
+                <w:color w:val="1D2125"/>
+                <w:sz w:val="24"/>
+                <w:szCs w:val="24"/>
+                <w:lang w:val="en-US"/>
+              </w:rPr>
+            </w:pPr>
+            <w:r>
+              <w:rPr>
+                <w:rFonts w:ascii="Roboto" w:eastAsia="Roboto" w:hAnsi="Roboto" w:cs="Roboto"/>
+                <w:b/>
+                <w:bCs/>
+                <w:i/>
+                <w:iCs/>
+                <w:color w:val="1D2125"/>
+                <w:sz w:val="24"/>
+                <w:szCs w:val="24"/>
+                <w:lang w:val="en-US"/>
+              </w:rPr>
+              <w:t>Group &amp; Solo Travel</w:t>
+            </w:r>
+          </w:p>
+          <w:p>
+            <w:pPr>
+              <w:numPr>
+                <w:ilvl w:val="1"/>
+                <w:numId w:val="15"/>
+              </w:numPr>
+              <w:rPr>
+                <w:rFonts w:ascii="Roboto" w:eastAsia="Roboto" w:hAnsi="Roboto" w:cs="Roboto"/>
+                <w:i/>
+                <w:iCs/>
+                <w:color w:val="1D2125"/>
+                <w:sz w:val="24"/>
+                <w:szCs w:val="24"/>
+                <w:lang w:val="en-US"/>
+              </w:rPr>
+            </w:pPr>
+            <w:r>
+              <w:rPr>
+                <w:rFonts w:ascii="Roboto" w:eastAsia="Roboto" w:hAnsi="Roboto" w:cs="Roboto"/>
+                <w:i/>
+                <w:iCs/>
+                <w:color w:val="1D2125"/>
+                <w:sz w:val="24"/>
+                <w:szCs w:val="24"/>
+                <w:lang w:val="en-US"/>
+              </w:rPr>
+              <w:t>Travel tours for seniors</w:t>
+            </w:r>
+          </w:p>
+          <w:p>
+            <w:pPr>
+              <w:numPr>
+                <w:ilvl w:val="1"/>
+                <w:numId w:val="15"/>
+              </w:numPr>
+              <w:rPr>
+                <w:rFonts w:ascii="Roboto" w:eastAsia="Roboto" w:hAnsi="Roboto" w:cs="Roboto"/>
+                <w:i/>
+                <w:iCs/>
+                <w:color w:val="1D2125"/>
+                <w:sz w:val="24"/>
+                <w:szCs w:val="24"/>
+                <w:lang w:val="en-US"/>
+              </w:rPr>
+            </w:pPr>
+            <w:r>
+              <w:rPr>
+                <w:rFonts w:ascii="Roboto" w:eastAsia="Roboto" w:hAnsi="Roboto" w:cs="Roboto"/>
+                <w:i/>
+                <w:iCs/>
+                <w:color w:val="1D2125"/>
+                <w:sz w:val="24"/>
+                <w:szCs w:val="24"/>
+                <w:lang w:val="en-US"/>
+              </w:rPr>
+              <w:t>Safe solo travel for older adults</w:t>
+            </w:r>
+          </w:p>
+          <w:p>
+            <w:pPr>
+              <w:numPr>
+                <w:ilvl w:val="1"/>
+                <w:numId w:val="15"/>
+              </w:numPr>
+              <w:rPr>
+                <w:rFonts w:ascii="Roboto" w:eastAsia="Roboto" w:hAnsi="Roboto" w:cs="Roboto"/>
+                <w:i/>
+                <w:iCs/>
+                <w:color w:val="1D2125"/>
+                <w:sz w:val="24"/>
+                <w:szCs w:val="24"/>
+                <w:lang w:val="en-US"/>
+              </w:rPr>
+            </w:pPr>
+            <w:r>
+              <w:rPr>
+                <w:rFonts w:ascii="Roboto" w:eastAsia="Roboto" w:hAnsi="Roboto" w:cs="Roboto"/>
+                <w:i/>
+                <w:iCs/>
+                <w:color w:val="1D2125"/>
+                <w:sz w:val="24"/>
+                <w:szCs w:val="24"/>
+                <w:lang w:val="en-US"/>
+              </w:rPr>
+              <w:t>Traveling with grandchildren</w:t>
             </w:r>
           </w:p>
         </w:tc>
+      </w:tr>
+      <w:tr>
+        <w:trPr>
+          <w:trHeight w:val="600"/>
+        </w:trPr>
         <w:tc>
           <w:tcPr>
-            <w:tcW w:w="360" w:type="dxa"/>
+            <w:tcW w:w="9005" w:type="dxa"/>
           </w:tcPr>
-          <w:p/>
+          <w:p>
+            <w:pPr>
+              <w:jc w:val="center"/>
+              <w:rPr>
+                <w:rFonts w:ascii="Roboto" w:eastAsia="Roboto" w:hAnsi="Roboto" w:cs="Roboto"/>
+                <w:b/>
+                <w:bCs/>
+                <w:color w:val="1D2125"/>
+                <w:sz w:val="24"/>
+                <w:szCs w:val="24"/>
+                <w:lang w:val="en-US"/>
+              </w:rPr>
+            </w:pPr>
+            <w:r>
+              <w:rPr>
+                <w:rFonts w:ascii="Roboto" w:eastAsia="Roboto" w:hAnsi="Roboto" w:cs="Roboto"/>
+                <w:b/>
+                <w:bCs/>
+                <w:color w:val="1D2125"/>
+                <w:sz w:val="24"/>
+                <w:szCs w:val="24"/>
+                <w:lang w:val="en-US"/>
+              </w:rPr>
+              <w:lastRenderedPageBreak/>
+              <w:t>Final list of content inventory</w:t>
+            </w:r>
+          </w:p>
         </w:tc>
       </w:tr>
       <w:tr>
@@ -951,7 +1908,7 @@
         </w:trPr>
         <w:tc>
           <w:tcPr>
-            <w:tcW w:w="9360" w:type="dxa"/>
+            <w:tcW w:w="9005" w:type="dxa"/>
           </w:tcPr>
           <w:p>
             <w:r>
@@ -964,98 +1921,18 @@
                 <w:szCs w:val="24"/>
                 <w:lang w:val="en-US"/>
               </w:rPr>
-              <w:t xml:space="preserve">List the final list of content/services you will provide on the website.  All </w:t>
-            </w:r>
-            <w:r>
-              <w:rPr>
-                <w:rFonts w:ascii="Roboto" w:eastAsia="Roboto" w:hAnsi="Roboto" w:cs="Roboto"/>
-                <w:i/>
-                <w:iCs/>
-                <w:color w:val="1D2125"/>
-                <w:sz w:val="24"/>
-                <w:szCs w:val="24"/>
-                <w:lang w:val="en-US"/>
-              </w:rPr>
-              <w:t>the t</w:t>
-            </w:r>
-            <w:r>
-              <w:rPr>
-                <w:rFonts w:ascii="Roboto" w:eastAsia="Roboto" w:hAnsi="Roboto" w:cs="Roboto"/>
-                <w:i/>
-                <w:iCs/>
-                <w:color w:val="1D2125"/>
-                <w:sz w:val="24"/>
-                <w:szCs w:val="24"/>
-                <w:lang w:val="en-US"/>
-              </w:rPr>
-              <w:t>eam member</w:t>
-            </w:r>
-            <w:r>
-              <w:rPr>
-                <w:rFonts w:ascii="Roboto" w:eastAsia="Roboto" w:hAnsi="Roboto" w:cs="Roboto"/>
-                <w:i/>
-                <w:iCs/>
-                <w:color w:val="1D2125"/>
-                <w:sz w:val="24"/>
-                <w:szCs w:val="24"/>
-                <w:lang w:val="en-US"/>
-              </w:rPr>
-              <w:t>s</w:t>
-            </w:r>
-            <w:r>
-              <w:rPr>
-                <w:rFonts w:ascii="Roboto" w:eastAsia="Roboto" w:hAnsi="Roboto" w:cs="Roboto"/>
-                <w:i/>
-                <w:iCs/>
-                <w:color w:val="1D2125"/>
-                <w:sz w:val="24"/>
-                <w:szCs w:val="24"/>
-                <w:lang w:val="en-US"/>
-              </w:rPr>
-              <w:t xml:space="preserve"> should discuss and generate this list taking input from each member</w:t>
-            </w:r>
-            <w:r>
-              <w:rPr>
-                <w:rFonts w:ascii="Roboto" w:eastAsia="Roboto" w:hAnsi="Roboto" w:cs="Roboto"/>
-                <w:i/>
-                <w:iCs/>
-                <w:color w:val="1D2125"/>
-                <w:sz w:val="24"/>
-                <w:szCs w:val="24"/>
-                <w:lang w:val="en-US"/>
-              </w:rPr>
-              <w:t>’</w:t>
-            </w:r>
-            <w:r>
-              <w:rPr>
-                <w:rFonts w:ascii="Roboto" w:eastAsia="Roboto" w:hAnsi="Roboto" w:cs="Roboto"/>
-                <w:i/>
-                <w:iCs/>
-                <w:color w:val="1D2125"/>
-                <w:sz w:val="24"/>
-                <w:szCs w:val="24"/>
-                <w:lang w:val="en-US"/>
-              </w:rPr>
-              <w:t>s content list.</w:t>
-            </w:r>
-          </w:p>
-        </w:tc>
-        <w:tc>
-          <w:tcPr>
-            <w:tcW w:w="360" w:type="dxa"/>
-          </w:tcPr>
-          <w:p/>
+              <w:t>List the final list of content/services you will provide on the website.  All the team members should discuss and generate this list taking input from each member’s content list.</w:t>
+            </w:r>
+          </w:p>
         </w:tc>
       </w:tr>
       <w:tr>
         <w:trPr>
-          <w:gridAfter w:val="1"/>
-          <w:wAfter w:w="355" w:type="dxa"/>
           <w:trHeight w:val="300"/>
         </w:trPr>
         <w:tc>
           <w:tcPr>
-            <w:tcW w:w="9360" w:type="dxa"/>
+            <w:tcW w:w="9005" w:type="dxa"/>
           </w:tcPr>
           <w:p>
             <w:pPr>
@@ -1080,19 +1957,7 @@
                 <w:szCs w:val="24"/>
                 <w:lang w:val="en-US"/>
               </w:rPr>
-              <w:t xml:space="preserve">The final sitemap created by the whole team </w:t>
-            </w:r>
-            <w:r>
-              <w:rPr>
-                <w:rFonts w:ascii="Roboto" w:eastAsia="Roboto" w:hAnsi="Roboto" w:cs="Roboto"/>
-                <w:b/>
-                <w:bCs/>
-                <w:color w:val="1D2125"/>
-                <w:sz w:val="24"/>
-                <w:szCs w:val="24"/>
-                <w:lang w:val="en-US"/>
-              </w:rPr>
-              <w:t>based on the final content inventory</w:t>
+              <w:t>The final sitemap created by the whole team based on the final content inventory</w:t>
             </w:r>
           </w:p>
           <w:p>
@@ -1113,13 +1978,11 @@
       </w:tr>
       <w:tr>
         <w:trPr>
-          <w:gridAfter w:val="1"/>
-          <w:wAfter w:w="355" w:type="dxa"/>
           <w:trHeight w:val="1200"/>
         </w:trPr>
         <w:tc>
           <w:tcPr>
-            <w:tcW w:w="9360" w:type="dxa"/>
+            <w:tcW w:w="9005" w:type="dxa"/>
           </w:tcPr>
           <w:p>
             <w:pPr>
@@ -1150,13 +2013,11 @@
       </w:tr>
       <w:tr>
         <w:trPr>
-          <w:gridAfter w:val="1"/>
-          <w:wAfter w:w="355" w:type="dxa"/>
           <w:trHeight w:val="300"/>
         </w:trPr>
         <w:tc>
           <w:tcPr>
-            <w:tcW w:w="9360" w:type="dxa"/>
+            <w:tcW w:w="9005" w:type="dxa"/>
           </w:tcPr>
           <w:p>
             <w:pPr>
@@ -1181,32 +2042,18 @@
                 <w:szCs w:val="24"/>
                 <w:lang w:val="en-US"/>
               </w:rPr>
-              <w:t>Tree test tasks</w:t>
-            </w:r>
-            <w:r>
-              <w:rPr>
-                <w:rFonts w:ascii="Roboto" w:eastAsia="Roboto" w:hAnsi="Roboto" w:cs="Roboto"/>
-                <w:b/>
-                <w:bCs/>
-                <w:color w:val="1D2125"/>
-                <w:sz w:val="24"/>
-                <w:szCs w:val="24"/>
-                <w:lang w:val="en-US"/>
-              </w:rPr>
-              <w:t xml:space="preserve"> decided by the team</w:t>
+              <w:t>Tree test tasks decided by the team</w:t>
             </w:r>
           </w:p>
         </w:tc>
       </w:tr>
       <w:tr>
         <w:trPr>
-          <w:gridAfter w:val="1"/>
-          <w:wAfter w:w="355" w:type="dxa"/>
           <w:trHeight w:val="1380"/>
         </w:trPr>
         <w:tc>
           <w:tcPr>
-            <w:tcW w:w="9360" w:type="dxa"/>
+            <w:tcW w:w="9005" w:type="dxa"/>
           </w:tcPr>
           <w:p>
             <w:pPr>
@@ -1230,69 +2077,18 @@
                 <w:szCs w:val="24"/>
                 <w:lang w:val="en-US"/>
               </w:rPr>
-              <w:lastRenderedPageBreak/>
-              <w:t xml:space="preserve">List the </w:t>
-            </w:r>
-            <w:r>
-              <w:rPr>
-                <w:rFonts w:ascii="Roboto" w:eastAsia="Roboto" w:hAnsi="Roboto" w:cs="Roboto"/>
-                <w:i/>
-                <w:iCs/>
-                <w:color w:val="1D2125"/>
-                <w:sz w:val="24"/>
-                <w:szCs w:val="24"/>
-                <w:lang w:val="en-US"/>
-              </w:rPr>
-              <w:t xml:space="preserve">5 </w:t>
-            </w:r>
-            <w:r>
-              <w:rPr>
-                <w:rFonts w:ascii="Roboto" w:eastAsia="Roboto" w:hAnsi="Roboto" w:cs="Roboto"/>
-                <w:i/>
-                <w:iCs/>
-                <w:color w:val="1D2125"/>
-                <w:sz w:val="24"/>
-                <w:szCs w:val="24"/>
-                <w:lang w:val="en-US"/>
-              </w:rPr>
-              <w:t>tasks you will have the users do here.  Make sure tasks are about finding a particular item from the sitemap you created.  Each mem</w:t>
-            </w:r>
-            <w:r>
-              <w:rPr>
-                <w:rFonts w:ascii="Roboto" w:eastAsia="Roboto" w:hAnsi="Roboto" w:cs="Roboto"/>
-                <w:i/>
-                <w:iCs/>
-                <w:color w:val="1D2125"/>
-                <w:sz w:val="24"/>
-                <w:szCs w:val="24"/>
-                <w:lang w:val="en-US"/>
-              </w:rPr>
-              <w:t>ber will run Tree Test using these tasks.</w:t>
-            </w:r>
-            <w:r>
-              <w:rPr>
-                <w:rFonts w:ascii="Roboto" w:eastAsia="Roboto" w:hAnsi="Roboto" w:cs="Roboto"/>
-                <w:i/>
-                <w:iCs/>
-                <w:color w:val="1D2125"/>
-                <w:sz w:val="24"/>
-                <w:szCs w:val="24"/>
-                <w:lang w:val="en-US"/>
-              </w:rPr>
-              <w:t xml:space="preserve">  This list must be generated by the whole team.</w:t>
+              <w:t>List the 5 tasks you will have the users do here.  Make sure tasks are about finding a particular item from the sitemap you created.  Each member will run Tree Test using these tasks.  This list must be generated by the whole team.</w:t>
             </w:r>
           </w:p>
         </w:tc>
       </w:tr>
       <w:tr>
         <w:trPr>
-          <w:gridAfter w:val="1"/>
-          <w:wAfter w:w="355" w:type="dxa"/>
           <w:trHeight w:val="300"/>
         </w:trPr>
         <w:tc>
           <w:tcPr>
-            <w:tcW w:w="9360" w:type="dxa"/>
+            <w:tcW w:w="9005" w:type="dxa"/>
           </w:tcPr>
           <w:p>
             <w:pPr>
@@ -1324,13 +2120,11 @@
       </w:tr>
       <w:tr>
         <w:trPr>
-          <w:gridAfter w:val="1"/>
-          <w:wAfter w:w="355" w:type="dxa"/>
           <w:trHeight w:val="300"/>
         </w:trPr>
         <w:tc>
           <w:tcPr>
-            <w:tcW w:w="9360" w:type="dxa"/>
+            <w:tcW w:w="9005" w:type="dxa"/>
           </w:tcPr>
           <w:p>
             <w:pPr>
@@ -1362,13 +2156,11 @@
       </w:tr>
       <w:tr>
         <w:trPr>
-          <w:gridAfter w:val="1"/>
-          <w:wAfter w:w="355" w:type="dxa"/>
           <w:trHeight w:val="300"/>
         </w:trPr>
         <w:tc>
           <w:tcPr>
-            <w:tcW w:w="9360" w:type="dxa"/>
+            <w:tcW w:w="9005" w:type="dxa"/>
           </w:tcPr>
           <w:p>
             <w:pPr>
@@ -1399,13 +2191,11 @@
       </w:tr>
       <w:tr>
         <w:trPr>
-          <w:gridAfter w:val="1"/>
-          <w:wAfter w:w="355" w:type="dxa"/>
           <w:trHeight w:val="300"/>
         </w:trPr>
         <w:tc>
           <w:tcPr>
-            <w:tcW w:w="9360" w:type="dxa"/>
+            <w:tcW w:w="9005" w:type="dxa"/>
           </w:tcPr>
           <w:p>
             <w:pPr>
@@ -1430,44 +2220,18 @@
                 <w:szCs w:val="24"/>
                 <w:lang w:val="en-US"/>
               </w:rPr>
-              <w:t xml:space="preserve">Member </w:t>
-            </w:r>
-            <w:r>
-              <w:rPr>
-                <w:rFonts w:ascii="Roboto" w:eastAsia="Roboto" w:hAnsi="Roboto" w:cs="Roboto"/>
-                <w:b/>
-                <w:bCs/>
-                <w:color w:val="1D2125"/>
-                <w:sz w:val="24"/>
-                <w:szCs w:val="24"/>
-                <w:lang w:val="en-US"/>
-              </w:rPr>
-              <w:t>2</w:t>
-            </w:r>
-            <w:r>
-              <w:rPr>
-                <w:rFonts w:ascii="Roboto" w:eastAsia="Roboto" w:hAnsi="Roboto" w:cs="Roboto"/>
-                <w:b/>
-                <w:bCs/>
-                <w:color w:val="1D2125"/>
-                <w:sz w:val="24"/>
-                <w:szCs w:val="24"/>
-                <w:lang w:val="en-US"/>
-              </w:rPr>
-              <w:t xml:space="preserve"> name</w:t>
+              <w:t>Member 2 name</w:t>
             </w:r>
           </w:p>
         </w:tc>
       </w:tr>
       <w:tr>
         <w:trPr>
-          <w:gridAfter w:val="1"/>
-          <w:wAfter w:w="355" w:type="dxa"/>
           <w:trHeight w:val="645"/>
         </w:trPr>
         <w:tc>
           <w:tcPr>
-            <w:tcW w:w="9360" w:type="dxa"/>
+            <w:tcW w:w="9005" w:type="dxa"/>
           </w:tcPr>
           <w:p>
             <w:pPr>
@@ -1498,13 +2262,11 @@
       </w:tr>
       <w:tr>
         <w:trPr>
-          <w:gridAfter w:val="1"/>
-          <w:wAfter w:w="355" w:type="dxa"/>
           <w:trHeight w:val="243"/>
         </w:trPr>
         <w:tc>
           <w:tcPr>
-            <w:tcW w:w="9360" w:type="dxa"/>
+            <w:tcW w:w="9005" w:type="dxa"/>
           </w:tcPr>
           <w:p>
             <w:pPr>
@@ -1560,13 +2322,11 @@
       </w:tr>
       <w:tr>
         <w:trPr>
-          <w:gridAfter w:val="1"/>
-          <w:wAfter w:w="355" w:type="dxa"/>
           <w:trHeight w:val="645"/>
         </w:trPr>
         <w:tc>
           <w:tcPr>
-            <w:tcW w:w="9360" w:type="dxa"/>
+            <w:tcW w:w="9005" w:type="dxa"/>
           </w:tcPr>
           <w:p>
             <w:pPr>
@@ -1597,13 +2357,11 @@
       </w:tr>
       <w:tr>
         <w:trPr>
-          <w:gridAfter w:val="1"/>
-          <w:wAfter w:w="355" w:type="dxa"/>
           <w:trHeight w:val="300"/>
         </w:trPr>
         <w:tc>
           <w:tcPr>
-            <w:tcW w:w="9360" w:type="dxa"/>
+            <w:tcW w:w="9005" w:type="dxa"/>
           </w:tcPr>
           <w:p>
             <w:pPr>
@@ -1635,13 +2393,11 @@
       </w:tr>
       <w:tr>
         <w:trPr>
-          <w:gridAfter w:val="1"/>
-          <w:wAfter w:w="355" w:type="dxa"/>
           <w:trHeight w:val="300"/>
         </w:trPr>
         <w:tc>
           <w:tcPr>
-            <w:tcW w:w="9360" w:type="dxa"/>
+            <w:tcW w:w="9005" w:type="dxa"/>
           </w:tcPr>
           <w:p>
             <w:pPr>
@@ -1666,6 +2422,7 @@
                 <w:szCs w:val="24"/>
                 <w:lang w:val="en-US"/>
               </w:rPr>
+              <w:lastRenderedPageBreak/>
               <w:t>Member 1 name here</w:t>
             </w:r>
           </w:p>
@@ -1673,13 +2430,11 @@
       </w:tr>
       <w:tr>
         <w:trPr>
-          <w:gridAfter w:val="1"/>
-          <w:wAfter w:w="355" w:type="dxa"/>
           <w:trHeight w:val="300"/>
         </w:trPr>
         <w:tc>
           <w:tcPr>
-            <w:tcW w:w="9360" w:type="dxa"/>
+            <w:tcW w:w="9005" w:type="dxa"/>
           </w:tcPr>
           <w:p>
             <w:pPr>
@@ -1805,27 +2560,7 @@
                 <w:szCs w:val="24"/>
                 <w:lang w:val="en-US"/>
               </w:rPr>
-              <w:t xml:space="preserve">Were menu items labeled properly to indicate relevant resources?  If not, what was </w:t>
-            </w:r>
-            <w:r>
-              <w:rPr>
-                <w:rFonts w:ascii="Roboto" w:eastAsia="Roboto" w:hAnsi="Roboto" w:cs="Roboto"/>
-                <w:color w:val="1D2125"/>
-                <w:sz w:val="24"/>
-                <w:szCs w:val="24"/>
-                <w:lang w:val="en-US"/>
-              </w:rPr>
-              <w:t>mislabeled</w:t>
-            </w:r>
-            <w:r>
-              <w:rPr>
-                <w:rFonts w:ascii="Roboto" w:eastAsia="Roboto" w:hAnsi="Roboto" w:cs="Roboto"/>
-                <w:color w:val="1D2125"/>
-                <w:sz w:val="24"/>
-                <w:szCs w:val="24"/>
-                <w:lang w:val="en-US"/>
-              </w:rPr>
-              <w:t xml:space="preserve"> and how would you correct it?</w:t>
+              <w:t>Were menu items labeled properly to indicate relevant resources?  If not, what was mislabeled and how would you correct it?</w:t>
             </w:r>
             <w:r>
               <w:rPr>
@@ -1882,13 +2617,11 @@
       </w:tr>
       <w:tr>
         <w:trPr>
-          <w:gridAfter w:val="1"/>
-          <w:wAfter w:w="355" w:type="dxa"/>
           <w:trHeight w:val="300"/>
         </w:trPr>
         <w:tc>
           <w:tcPr>
-            <w:tcW w:w="9360" w:type="dxa"/>
+            <w:tcW w:w="9005" w:type="dxa"/>
           </w:tcPr>
           <w:p>
             <w:pPr>
@@ -1913,44 +2646,18 @@
                 <w:szCs w:val="24"/>
                 <w:lang w:val="en-US"/>
               </w:rPr>
-              <w:t xml:space="preserve">Member </w:t>
-            </w:r>
-            <w:r>
-              <w:rPr>
-                <w:rFonts w:ascii="Roboto" w:eastAsia="Roboto" w:hAnsi="Roboto" w:cs="Roboto"/>
-                <w:b/>
-                <w:bCs/>
-                <w:color w:val="1D2125"/>
-                <w:sz w:val="24"/>
-                <w:szCs w:val="24"/>
-                <w:lang w:val="en-US"/>
-              </w:rPr>
-              <w:t>2</w:t>
-            </w:r>
-            <w:r>
-              <w:rPr>
-                <w:rFonts w:ascii="Roboto" w:eastAsia="Roboto" w:hAnsi="Roboto" w:cs="Roboto"/>
-                <w:b/>
-                <w:bCs/>
-                <w:color w:val="1D2125"/>
-                <w:sz w:val="24"/>
-                <w:szCs w:val="24"/>
-                <w:lang w:val="en-US"/>
-              </w:rPr>
-              <w:t xml:space="preserve"> name here</w:t>
+              <w:t>Member 2 name here</w:t>
             </w:r>
           </w:p>
         </w:tc>
       </w:tr>
       <w:tr>
         <w:trPr>
-          <w:gridAfter w:val="1"/>
-          <w:wAfter w:w="355" w:type="dxa"/>
           <w:trHeight w:val="300"/>
         </w:trPr>
         <w:tc>
           <w:tcPr>
-            <w:tcW w:w="9360" w:type="dxa"/>
+            <w:tcW w:w="9005" w:type="dxa"/>
           </w:tcPr>
           <w:p>
             <w:pPr>
@@ -2076,27 +2783,7 @@
                 <w:szCs w:val="24"/>
                 <w:lang w:val="en-US"/>
               </w:rPr>
-              <w:t xml:space="preserve">Were menu items labeled properly to indicate relevant resources?  If not, what was </w:t>
-            </w:r>
-            <w:r>
-              <w:rPr>
-                <w:rFonts w:ascii="Roboto" w:eastAsia="Roboto" w:hAnsi="Roboto" w:cs="Roboto"/>
-                <w:color w:val="1D2125"/>
-                <w:sz w:val="24"/>
-                <w:szCs w:val="24"/>
-                <w:lang w:val="en-US"/>
-              </w:rPr>
-              <w:t>mislabeled</w:t>
-            </w:r>
-            <w:r>
-              <w:rPr>
-                <w:rFonts w:ascii="Roboto" w:eastAsia="Roboto" w:hAnsi="Roboto" w:cs="Roboto"/>
-                <w:color w:val="1D2125"/>
-                <w:sz w:val="24"/>
-                <w:szCs w:val="24"/>
-                <w:lang w:val="en-US"/>
-              </w:rPr>
-              <w:t xml:space="preserve"> and how would you correct it?</w:t>
+              <w:t>Were menu items labeled properly to indicate relevant resources?  If not, what was mislabeled and how would you correct it?</w:t>
             </w:r>
             <w:r>
               <w:rPr>
@@ -2463,6 +3150,453 @@
     </w:lvl>
   </w:abstractNum>
   <w:abstractNum w:abstractNumId="1" w15:restartNumberingAfterBreak="0">
+    <w:nsid w:val="0A4E102B"/>
+    <w:multiLevelType w:val="multilevel"/>
+    <w:tmpl w:val="03066872"/>
+    <w:lvl w:ilvl="0">
+      <w:start w:val="1"/>
+      <w:numFmt w:val="bullet"/>
+      <w:lvlText w:val=""/>
+      <w:lvlJc w:val="left"/>
+      <w:pPr>
+        <w:tabs>
+          <w:tab w:val="num" w:pos="720"/>
+        </w:tabs>
+        <w:ind w:left="720" w:hanging="360"/>
+      </w:pPr>
+      <w:rPr>
+        <w:rFonts w:ascii="Symbol" w:hAnsi="Symbol" w:hint="default"/>
+        <w:sz w:val="20"/>
+      </w:rPr>
+    </w:lvl>
+    <w:lvl w:ilvl="1" w:tentative="1">
+      <w:start w:val="1"/>
+      <w:numFmt w:val="bullet"/>
+      <w:lvlText w:val="o"/>
+      <w:lvlJc w:val="left"/>
+      <w:pPr>
+        <w:tabs>
+          <w:tab w:val="num" w:pos="1440"/>
+        </w:tabs>
+        <w:ind w:left="1440" w:hanging="360"/>
+      </w:pPr>
+      <w:rPr>
+        <w:rFonts w:ascii="Courier New" w:hAnsi="Courier New" w:hint="default"/>
+        <w:sz w:val="20"/>
+      </w:rPr>
+    </w:lvl>
+    <w:lvl w:ilvl="2" w:tentative="1">
+      <w:start w:val="1"/>
+      <w:numFmt w:val="bullet"/>
+      <w:lvlText w:val=""/>
+      <w:lvlJc w:val="left"/>
+      <w:pPr>
+        <w:tabs>
+          <w:tab w:val="num" w:pos="2160"/>
+        </w:tabs>
+        <w:ind w:left="2160" w:hanging="360"/>
+      </w:pPr>
+      <w:rPr>
+        <w:rFonts w:ascii="Wingdings" w:hAnsi="Wingdings" w:hint="default"/>
+        <w:sz w:val="20"/>
+      </w:rPr>
+    </w:lvl>
+    <w:lvl w:ilvl="3" w:tentative="1">
+      <w:start w:val="1"/>
+      <w:numFmt w:val="bullet"/>
+      <w:lvlText w:val=""/>
+      <w:lvlJc w:val="left"/>
+      <w:pPr>
+        <w:tabs>
+          <w:tab w:val="num" w:pos="2880"/>
+        </w:tabs>
+        <w:ind w:left="2880" w:hanging="360"/>
+      </w:pPr>
+      <w:rPr>
+        <w:rFonts w:ascii="Wingdings" w:hAnsi="Wingdings" w:hint="default"/>
+        <w:sz w:val="20"/>
+      </w:rPr>
+    </w:lvl>
+    <w:lvl w:ilvl="4" w:tentative="1">
+      <w:start w:val="1"/>
+      <w:numFmt w:val="bullet"/>
+      <w:lvlText w:val=""/>
+      <w:lvlJc w:val="left"/>
+      <w:pPr>
+        <w:tabs>
+          <w:tab w:val="num" w:pos="3600"/>
+        </w:tabs>
+        <w:ind w:left="3600" w:hanging="360"/>
+      </w:pPr>
+      <w:rPr>
+        <w:rFonts w:ascii="Wingdings" w:hAnsi="Wingdings" w:hint="default"/>
+        <w:sz w:val="20"/>
+      </w:rPr>
+    </w:lvl>
+    <w:lvl w:ilvl="5" w:tentative="1">
+      <w:start w:val="1"/>
+      <w:numFmt w:val="bullet"/>
+      <w:lvlText w:val=""/>
+      <w:lvlJc w:val="left"/>
+      <w:pPr>
+        <w:tabs>
+          <w:tab w:val="num" w:pos="4320"/>
+        </w:tabs>
+        <w:ind w:left="4320" w:hanging="360"/>
+      </w:pPr>
+      <w:rPr>
+        <w:rFonts w:ascii="Wingdings" w:hAnsi="Wingdings" w:hint="default"/>
+        <w:sz w:val="20"/>
+      </w:rPr>
+    </w:lvl>
+    <w:lvl w:ilvl="6" w:tentative="1">
+      <w:start w:val="1"/>
+      <w:numFmt w:val="bullet"/>
+      <w:lvlText w:val=""/>
+      <w:lvlJc w:val="left"/>
+      <w:pPr>
+        <w:tabs>
+          <w:tab w:val="num" w:pos="5040"/>
+        </w:tabs>
+        <w:ind w:left="5040" w:hanging="360"/>
+      </w:pPr>
+      <w:rPr>
+        <w:rFonts w:ascii="Wingdings" w:hAnsi="Wingdings" w:hint="default"/>
+        <w:sz w:val="20"/>
+      </w:rPr>
+    </w:lvl>
+    <w:lvl w:ilvl="7" w:tentative="1">
+      <w:start w:val="1"/>
+      <w:numFmt w:val="bullet"/>
+      <w:lvlText w:val=""/>
+      <w:lvlJc w:val="left"/>
+      <w:pPr>
+        <w:tabs>
+          <w:tab w:val="num" w:pos="5760"/>
+        </w:tabs>
+        <w:ind w:left="5760" w:hanging="360"/>
+      </w:pPr>
+      <w:rPr>
+        <w:rFonts w:ascii="Wingdings" w:hAnsi="Wingdings" w:hint="default"/>
+        <w:sz w:val="20"/>
+      </w:rPr>
+    </w:lvl>
+    <w:lvl w:ilvl="8" w:tentative="1">
+      <w:start w:val="1"/>
+      <w:numFmt w:val="bullet"/>
+      <w:lvlText w:val=""/>
+      <w:lvlJc w:val="left"/>
+      <w:pPr>
+        <w:tabs>
+          <w:tab w:val="num" w:pos="6480"/>
+        </w:tabs>
+        <w:ind w:left="6480" w:hanging="360"/>
+      </w:pPr>
+      <w:rPr>
+        <w:rFonts w:ascii="Wingdings" w:hAnsi="Wingdings" w:hint="default"/>
+        <w:sz w:val="20"/>
+      </w:rPr>
+    </w:lvl>
+  </w:abstractNum>
+  <w:abstractNum w:abstractNumId="2" w15:restartNumberingAfterBreak="0">
+    <w:nsid w:val="11870AD6"/>
+    <w:multiLevelType w:val="multilevel"/>
+    <w:tmpl w:val="A5182156"/>
+    <w:lvl w:ilvl="0">
+      <w:start w:val="1"/>
+      <w:numFmt w:val="bullet"/>
+      <w:lvlText w:val=""/>
+      <w:lvlJc w:val="left"/>
+      <w:pPr>
+        <w:tabs>
+          <w:tab w:val="num" w:pos="720"/>
+        </w:tabs>
+        <w:ind w:left="720" w:hanging="360"/>
+      </w:pPr>
+      <w:rPr>
+        <w:rFonts w:ascii="Symbol" w:hAnsi="Symbol" w:hint="default"/>
+        <w:sz w:val="20"/>
+      </w:rPr>
+    </w:lvl>
+    <w:lvl w:ilvl="1">
+      <w:start w:val="1"/>
+      <w:numFmt w:val="bullet"/>
+      <w:lvlText w:val="o"/>
+      <w:lvlJc w:val="left"/>
+      <w:pPr>
+        <w:tabs>
+          <w:tab w:val="num" w:pos="1440"/>
+        </w:tabs>
+        <w:ind w:left="1440" w:hanging="360"/>
+      </w:pPr>
+      <w:rPr>
+        <w:rFonts w:ascii="Courier New" w:hAnsi="Courier New" w:hint="default"/>
+        <w:sz w:val="20"/>
+      </w:rPr>
+    </w:lvl>
+    <w:lvl w:ilvl="2" w:tentative="1">
+      <w:start w:val="1"/>
+      <w:numFmt w:val="bullet"/>
+      <w:lvlText w:val=""/>
+      <w:lvlJc w:val="left"/>
+      <w:pPr>
+        <w:tabs>
+          <w:tab w:val="num" w:pos="2160"/>
+        </w:tabs>
+        <w:ind w:left="2160" w:hanging="360"/>
+      </w:pPr>
+      <w:rPr>
+        <w:rFonts w:ascii="Wingdings" w:hAnsi="Wingdings" w:hint="default"/>
+        <w:sz w:val="20"/>
+      </w:rPr>
+    </w:lvl>
+    <w:lvl w:ilvl="3" w:tentative="1">
+      <w:start w:val="1"/>
+      <w:numFmt w:val="bullet"/>
+      <w:lvlText w:val=""/>
+      <w:lvlJc w:val="left"/>
+      <w:pPr>
+        <w:tabs>
+          <w:tab w:val="num" w:pos="2880"/>
+        </w:tabs>
+        <w:ind w:left="2880" w:hanging="360"/>
+      </w:pPr>
+      <w:rPr>
+        <w:rFonts w:ascii="Wingdings" w:hAnsi="Wingdings" w:hint="default"/>
+        <w:sz w:val="20"/>
+      </w:rPr>
+    </w:lvl>
+    <w:lvl w:ilvl="4" w:tentative="1">
+      <w:start w:val="1"/>
+      <w:numFmt w:val="bullet"/>
+      <w:lvlText w:val=""/>
+      <w:lvlJc w:val="left"/>
+      <w:pPr>
+        <w:tabs>
+          <w:tab w:val="num" w:pos="3600"/>
+        </w:tabs>
+        <w:ind w:left="3600" w:hanging="360"/>
+      </w:pPr>
+      <w:rPr>
+        <w:rFonts w:ascii="Wingdings" w:hAnsi="Wingdings" w:hint="default"/>
+        <w:sz w:val="20"/>
+      </w:rPr>
+    </w:lvl>
+    <w:lvl w:ilvl="5" w:tentative="1">
+      <w:start w:val="1"/>
+      <w:numFmt w:val="bullet"/>
+      <w:lvlText w:val=""/>
+      <w:lvlJc w:val="left"/>
+      <w:pPr>
+        <w:tabs>
+          <w:tab w:val="num" w:pos="4320"/>
+        </w:tabs>
+        <w:ind w:left="4320" w:hanging="360"/>
+      </w:pPr>
+      <w:rPr>
+        <w:rFonts w:ascii="Wingdings" w:hAnsi="Wingdings" w:hint="default"/>
+        <w:sz w:val="20"/>
+      </w:rPr>
+    </w:lvl>
+    <w:lvl w:ilvl="6" w:tentative="1">
+      <w:start w:val="1"/>
+      <w:numFmt w:val="bullet"/>
+      <w:lvlText w:val=""/>
+      <w:lvlJc w:val="left"/>
+      <w:pPr>
+        <w:tabs>
+          <w:tab w:val="num" w:pos="5040"/>
+        </w:tabs>
+        <w:ind w:left="5040" w:hanging="360"/>
+      </w:pPr>
+      <w:rPr>
+        <w:rFonts w:ascii="Wingdings" w:hAnsi="Wingdings" w:hint="default"/>
+        <w:sz w:val="20"/>
+      </w:rPr>
+    </w:lvl>
+    <w:lvl w:ilvl="7" w:tentative="1">
+      <w:start w:val="1"/>
+      <w:numFmt w:val="bullet"/>
+      <w:lvlText w:val=""/>
+      <w:lvlJc w:val="left"/>
+      <w:pPr>
+        <w:tabs>
+          <w:tab w:val="num" w:pos="5760"/>
+        </w:tabs>
+        <w:ind w:left="5760" w:hanging="360"/>
+      </w:pPr>
+      <w:rPr>
+        <w:rFonts w:ascii="Wingdings" w:hAnsi="Wingdings" w:hint="default"/>
+        <w:sz w:val="20"/>
+      </w:rPr>
+    </w:lvl>
+    <w:lvl w:ilvl="8" w:tentative="1">
+      <w:start w:val="1"/>
+      <w:numFmt w:val="bullet"/>
+      <w:lvlText w:val=""/>
+      <w:lvlJc w:val="left"/>
+      <w:pPr>
+        <w:tabs>
+          <w:tab w:val="num" w:pos="6480"/>
+        </w:tabs>
+        <w:ind w:left="6480" w:hanging="360"/>
+      </w:pPr>
+      <w:rPr>
+        <w:rFonts w:ascii="Wingdings" w:hAnsi="Wingdings" w:hint="default"/>
+        <w:sz w:val="20"/>
+      </w:rPr>
+    </w:lvl>
+  </w:abstractNum>
+  <w:abstractNum w:abstractNumId="3" w15:restartNumberingAfterBreak="0">
+    <w:nsid w:val="16C10EF9"/>
+    <w:multiLevelType w:val="multilevel"/>
+    <w:tmpl w:val="2CDA12CE"/>
+    <w:lvl w:ilvl="0">
+      <w:start w:val="1"/>
+      <w:numFmt w:val="bullet"/>
+      <w:lvlText w:val=""/>
+      <w:lvlJc w:val="left"/>
+      <w:pPr>
+        <w:tabs>
+          <w:tab w:val="num" w:pos="720"/>
+        </w:tabs>
+        <w:ind w:left="720" w:hanging="360"/>
+      </w:pPr>
+      <w:rPr>
+        <w:rFonts w:ascii="Symbol" w:hAnsi="Symbol" w:hint="default"/>
+        <w:sz w:val="20"/>
+      </w:rPr>
+    </w:lvl>
+    <w:lvl w:ilvl="1" w:tentative="1">
+      <w:start w:val="1"/>
+      <w:numFmt w:val="bullet"/>
+      <w:lvlText w:val="o"/>
+      <w:lvlJc w:val="left"/>
+      <w:pPr>
+        <w:tabs>
+          <w:tab w:val="num" w:pos="1440"/>
+        </w:tabs>
+        <w:ind w:left="1440" w:hanging="360"/>
+      </w:pPr>
+      <w:rPr>
+        <w:rFonts w:ascii="Courier New" w:hAnsi="Courier New" w:hint="default"/>
+        <w:sz w:val="20"/>
+      </w:rPr>
+    </w:lvl>
+    <w:lvl w:ilvl="2" w:tentative="1">
+      <w:start w:val="1"/>
+      <w:numFmt w:val="bullet"/>
+      <w:lvlText w:val=""/>
+      <w:lvlJc w:val="left"/>
+      <w:pPr>
+        <w:tabs>
+          <w:tab w:val="num" w:pos="2160"/>
+        </w:tabs>
+        <w:ind w:left="2160" w:hanging="360"/>
+      </w:pPr>
+      <w:rPr>
+        <w:rFonts w:ascii="Wingdings" w:hAnsi="Wingdings" w:hint="default"/>
+        <w:sz w:val="20"/>
+      </w:rPr>
+    </w:lvl>
+    <w:lvl w:ilvl="3" w:tentative="1">
+      <w:start w:val="1"/>
+      <w:numFmt w:val="bullet"/>
+      <w:lvlText w:val=""/>
+      <w:lvlJc w:val="left"/>
+      <w:pPr>
+        <w:tabs>
+          <w:tab w:val="num" w:pos="2880"/>
+        </w:tabs>
+        <w:ind w:left="2880" w:hanging="360"/>
+      </w:pPr>
+      <w:rPr>
+        <w:rFonts w:ascii="Wingdings" w:hAnsi="Wingdings" w:hint="default"/>
+        <w:sz w:val="20"/>
+      </w:rPr>
+    </w:lvl>
+    <w:lvl w:ilvl="4" w:tentative="1">
+      <w:start w:val="1"/>
+      <w:numFmt w:val="bullet"/>
+      <w:lvlText w:val=""/>
+      <w:lvlJc w:val="left"/>
+      <w:pPr>
+        <w:tabs>
+          <w:tab w:val="num" w:pos="3600"/>
+        </w:tabs>
+        <w:ind w:left="3600" w:hanging="360"/>
+      </w:pPr>
+      <w:rPr>
+        <w:rFonts w:ascii="Wingdings" w:hAnsi="Wingdings" w:hint="default"/>
+        <w:sz w:val="20"/>
+      </w:rPr>
+    </w:lvl>
+    <w:lvl w:ilvl="5" w:tentative="1">
+      <w:start w:val="1"/>
+      <w:numFmt w:val="bullet"/>
+      <w:lvlText w:val=""/>
+      <w:lvlJc w:val="left"/>
+      <w:pPr>
+        <w:tabs>
+          <w:tab w:val="num" w:pos="4320"/>
+        </w:tabs>
+        <w:ind w:left="4320" w:hanging="360"/>
+      </w:pPr>
+      <w:rPr>
+        <w:rFonts w:ascii="Wingdings" w:hAnsi="Wingdings" w:hint="default"/>
+        <w:sz w:val="20"/>
+      </w:rPr>
+    </w:lvl>
+    <w:lvl w:ilvl="6" w:tentative="1">
+      <w:start w:val="1"/>
+      <w:numFmt w:val="bullet"/>
+      <w:lvlText w:val=""/>
+      <w:lvlJc w:val="left"/>
+      <w:pPr>
+        <w:tabs>
+          <w:tab w:val="num" w:pos="5040"/>
+        </w:tabs>
+        <w:ind w:left="5040" w:hanging="360"/>
+      </w:pPr>
+      <w:rPr>
+        <w:rFonts w:ascii="Wingdings" w:hAnsi="Wingdings" w:hint="default"/>
+        <w:sz w:val="20"/>
+      </w:rPr>
+    </w:lvl>
+    <w:lvl w:ilvl="7" w:tentative="1">
+      <w:start w:val="1"/>
+      <w:numFmt w:val="bullet"/>
+      <w:lvlText w:val=""/>
+      <w:lvlJc w:val="left"/>
+      <w:pPr>
+        <w:tabs>
+          <w:tab w:val="num" w:pos="5760"/>
+        </w:tabs>
+        <w:ind w:left="5760" w:hanging="360"/>
+      </w:pPr>
+      <w:rPr>
+        <w:rFonts w:ascii="Wingdings" w:hAnsi="Wingdings" w:hint="default"/>
+        <w:sz w:val="20"/>
+      </w:rPr>
+    </w:lvl>
+    <w:lvl w:ilvl="8" w:tentative="1">
+      <w:start w:val="1"/>
+      <w:numFmt w:val="bullet"/>
+      <w:lvlText w:val=""/>
+      <w:lvlJc w:val="left"/>
+      <w:pPr>
+        <w:tabs>
+          <w:tab w:val="num" w:pos="6480"/>
+        </w:tabs>
+        <w:ind w:left="6480" w:hanging="360"/>
+      </w:pPr>
+      <w:rPr>
+        <w:rFonts w:ascii="Wingdings" w:hAnsi="Wingdings" w:hint="default"/>
+        <w:sz w:val="20"/>
+      </w:rPr>
+    </w:lvl>
+  </w:abstractNum>
+  <w:abstractNum w:abstractNumId="4" w15:restartNumberingAfterBreak="0">
     <w:nsid w:val="18784CAA"/>
     <w:multiLevelType w:val="hybridMultilevel"/>
     <w:tmpl w:val="FFFFFFFF"/>
@@ -2548,7 +3682,7 @@
       </w:pPr>
     </w:lvl>
   </w:abstractNum>
-  <w:abstractNum w:abstractNumId="2" w15:restartNumberingAfterBreak="0">
+  <w:abstractNum w:abstractNumId="5" w15:restartNumberingAfterBreak="0">
     <w:nsid w:val="21C236F4"/>
     <w:multiLevelType w:val="multilevel"/>
     <w:tmpl w:val="FFFFFFFF"/>
@@ -2661,7 +3795,7 @@
       </w:rPr>
     </w:lvl>
   </w:abstractNum>
-  <w:abstractNum w:abstractNumId="3" w15:restartNumberingAfterBreak="0">
+  <w:abstractNum w:abstractNumId="6" w15:restartNumberingAfterBreak="0">
     <w:nsid w:val="2F66AA80"/>
     <w:multiLevelType w:val="hybridMultilevel"/>
     <w:tmpl w:val="FFFFFFFF"/>
@@ -2774,7 +3908,7 @@
       </w:rPr>
     </w:lvl>
   </w:abstractNum>
-  <w:abstractNum w:abstractNumId="4" w15:restartNumberingAfterBreak="0">
+  <w:abstractNum w:abstractNumId="7" w15:restartNumberingAfterBreak="0">
     <w:nsid w:val="3198573E"/>
     <w:multiLevelType w:val="hybridMultilevel"/>
     <w:tmpl w:val="FFFFFFFF"/>
@@ -2863,7 +3997,305 @@
       </w:pPr>
     </w:lvl>
   </w:abstractNum>
-  <w:abstractNum w:abstractNumId="5" w15:restartNumberingAfterBreak="0">
+  <w:abstractNum w:abstractNumId="8" w15:restartNumberingAfterBreak="0">
+    <w:nsid w:val="3C037367"/>
+    <w:multiLevelType w:val="multilevel"/>
+    <w:tmpl w:val="2502279E"/>
+    <w:lvl w:ilvl="0">
+      <w:start w:val="1"/>
+      <w:numFmt w:val="bullet"/>
+      <w:lvlText w:val=""/>
+      <w:lvlJc w:val="left"/>
+      <w:pPr>
+        <w:tabs>
+          <w:tab w:val="num" w:pos="720"/>
+        </w:tabs>
+        <w:ind w:left="720" w:hanging="360"/>
+      </w:pPr>
+      <w:rPr>
+        <w:rFonts w:ascii="Symbol" w:hAnsi="Symbol" w:hint="default"/>
+        <w:sz w:val="20"/>
+      </w:rPr>
+    </w:lvl>
+    <w:lvl w:ilvl="1">
+      <w:start w:val="1"/>
+      <w:numFmt w:val="bullet"/>
+      <w:lvlText w:val="o"/>
+      <w:lvlJc w:val="left"/>
+      <w:pPr>
+        <w:tabs>
+          <w:tab w:val="num" w:pos="1440"/>
+        </w:tabs>
+        <w:ind w:left="1440" w:hanging="360"/>
+      </w:pPr>
+      <w:rPr>
+        <w:rFonts w:ascii="Courier New" w:hAnsi="Courier New" w:hint="default"/>
+        <w:sz w:val="20"/>
+      </w:rPr>
+    </w:lvl>
+    <w:lvl w:ilvl="2" w:tentative="1">
+      <w:start w:val="1"/>
+      <w:numFmt w:val="bullet"/>
+      <w:lvlText w:val=""/>
+      <w:lvlJc w:val="left"/>
+      <w:pPr>
+        <w:tabs>
+          <w:tab w:val="num" w:pos="2160"/>
+        </w:tabs>
+        <w:ind w:left="2160" w:hanging="360"/>
+      </w:pPr>
+      <w:rPr>
+        <w:rFonts w:ascii="Wingdings" w:hAnsi="Wingdings" w:hint="default"/>
+        <w:sz w:val="20"/>
+      </w:rPr>
+    </w:lvl>
+    <w:lvl w:ilvl="3" w:tentative="1">
+      <w:start w:val="1"/>
+      <w:numFmt w:val="bullet"/>
+      <w:lvlText w:val=""/>
+      <w:lvlJc w:val="left"/>
+      <w:pPr>
+        <w:tabs>
+          <w:tab w:val="num" w:pos="2880"/>
+        </w:tabs>
+        <w:ind w:left="2880" w:hanging="360"/>
+      </w:pPr>
+      <w:rPr>
+        <w:rFonts w:ascii="Wingdings" w:hAnsi="Wingdings" w:hint="default"/>
+        <w:sz w:val="20"/>
+      </w:rPr>
+    </w:lvl>
+    <w:lvl w:ilvl="4" w:tentative="1">
+      <w:start w:val="1"/>
+      <w:numFmt w:val="bullet"/>
+      <w:lvlText w:val=""/>
+      <w:lvlJc w:val="left"/>
+      <w:pPr>
+        <w:tabs>
+          <w:tab w:val="num" w:pos="3600"/>
+        </w:tabs>
+        <w:ind w:left="3600" w:hanging="360"/>
+      </w:pPr>
+      <w:rPr>
+        <w:rFonts w:ascii="Wingdings" w:hAnsi="Wingdings" w:hint="default"/>
+        <w:sz w:val="20"/>
+      </w:rPr>
+    </w:lvl>
+    <w:lvl w:ilvl="5" w:tentative="1">
+      <w:start w:val="1"/>
+      <w:numFmt w:val="bullet"/>
+      <w:lvlText w:val=""/>
+      <w:lvlJc w:val="left"/>
+      <w:pPr>
+        <w:tabs>
+          <w:tab w:val="num" w:pos="4320"/>
+        </w:tabs>
+        <w:ind w:left="4320" w:hanging="360"/>
+      </w:pPr>
+      <w:rPr>
+        <w:rFonts w:ascii="Wingdings" w:hAnsi="Wingdings" w:hint="default"/>
+        <w:sz w:val="20"/>
+      </w:rPr>
+    </w:lvl>
+    <w:lvl w:ilvl="6" w:tentative="1">
+      <w:start w:val="1"/>
+      <w:numFmt w:val="bullet"/>
+      <w:lvlText w:val=""/>
+      <w:lvlJc w:val="left"/>
+      <w:pPr>
+        <w:tabs>
+          <w:tab w:val="num" w:pos="5040"/>
+        </w:tabs>
+        <w:ind w:left="5040" w:hanging="360"/>
+      </w:pPr>
+      <w:rPr>
+        <w:rFonts w:ascii="Wingdings" w:hAnsi="Wingdings" w:hint="default"/>
+        <w:sz w:val="20"/>
+      </w:rPr>
+    </w:lvl>
+    <w:lvl w:ilvl="7" w:tentative="1">
+      <w:start w:val="1"/>
+      <w:numFmt w:val="bullet"/>
+      <w:lvlText w:val=""/>
+      <w:lvlJc w:val="left"/>
+      <w:pPr>
+        <w:tabs>
+          <w:tab w:val="num" w:pos="5760"/>
+        </w:tabs>
+        <w:ind w:left="5760" w:hanging="360"/>
+      </w:pPr>
+      <w:rPr>
+        <w:rFonts w:ascii="Wingdings" w:hAnsi="Wingdings" w:hint="default"/>
+        <w:sz w:val="20"/>
+      </w:rPr>
+    </w:lvl>
+    <w:lvl w:ilvl="8" w:tentative="1">
+      <w:start w:val="1"/>
+      <w:numFmt w:val="bullet"/>
+      <w:lvlText w:val=""/>
+      <w:lvlJc w:val="left"/>
+      <w:pPr>
+        <w:tabs>
+          <w:tab w:val="num" w:pos="6480"/>
+        </w:tabs>
+        <w:ind w:left="6480" w:hanging="360"/>
+      </w:pPr>
+      <w:rPr>
+        <w:rFonts w:ascii="Wingdings" w:hAnsi="Wingdings" w:hint="default"/>
+        <w:sz w:val="20"/>
+      </w:rPr>
+    </w:lvl>
+  </w:abstractNum>
+  <w:abstractNum w:abstractNumId="9" w15:restartNumberingAfterBreak="0">
+    <w:nsid w:val="43DB791A"/>
+    <w:multiLevelType w:val="multilevel"/>
+    <w:tmpl w:val="5504F944"/>
+    <w:lvl w:ilvl="0">
+      <w:start w:val="1"/>
+      <w:numFmt w:val="bullet"/>
+      <w:lvlText w:val=""/>
+      <w:lvlJc w:val="left"/>
+      <w:pPr>
+        <w:tabs>
+          <w:tab w:val="num" w:pos="720"/>
+        </w:tabs>
+        <w:ind w:left="720" w:hanging="360"/>
+      </w:pPr>
+      <w:rPr>
+        <w:rFonts w:ascii="Symbol" w:hAnsi="Symbol" w:hint="default"/>
+        <w:sz w:val="20"/>
+      </w:rPr>
+    </w:lvl>
+    <w:lvl w:ilvl="1" w:tentative="1">
+      <w:start w:val="1"/>
+      <w:numFmt w:val="bullet"/>
+      <w:lvlText w:val="o"/>
+      <w:lvlJc w:val="left"/>
+      <w:pPr>
+        <w:tabs>
+          <w:tab w:val="num" w:pos="1440"/>
+        </w:tabs>
+        <w:ind w:left="1440" w:hanging="360"/>
+      </w:pPr>
+      <w:rPr>
+        <w:rFonts w:ascii="Courier New" w:hAnsi="Courier New" w:hint="default"/>
+        <w:sz w:val="20"/>
+      </w:rPr>
+    </w:lvl>
+    <w:lvl w:ilvl="2" w:tentative="1">
+      <w:start w:val="1"/>
+      <w:numFmt w:val="bullet"/>
+      <w:lvlText w:val=""/>
+      <w:lvlJc w:val="left"/>
+      <w:pPr>
+        <w:tabs>
+          <w:tab w:val="num" w:pos="2160"/>
+        </w:tabs>
+        <w:ind w:left="2160" w:hanging="360"/>
+      </w:pPr>
+      <w:rPr>
+        <w:rFonts w:ascii="Wingdings" w:hAnsi="Wingdings" w:hint="default"/>
+        <w:sz w:val="20"/>
+      </w:rPr>
+    </w:lvl>
+    <w:lvl w:ilvl="3" w:tentative="1">
+      <w:start w:val="1"/>
+      <w:numFmt w:val="bullet"/>
+      <w:lvlText w:val=""/>
+      <w:lvlJc w:val="left"/>
+      <w:pPr>
+        <w:tabs>
+          <w:tab w:val="num" w:pos="2880"/>
+        </w:tabs>
+        <w:ind w:left="2880" w:hanging="360"/>
+      </w:pPr>
+      <w:rPr>
+        <w:rFonts w:ascii="Wingdings" w:hAnsi="Wingdings" w:hint="default"/>
+        <w:sz w:val="20"/>
+      </w:rPr>
+    </w:lvl>
+    <w:lvl w:ilvl="4" w:tentative="1">
+      <w:start w:val="1"/>
+      <w:numFmt w:val="bullet"/>
+      <w:lvlText w:val=""/>
+      <w:lvlJc w:val="left"/>
+      <w:pPr>
+        <w:tabs>
+          <w:tab w:val="num" w:pos="3600"/>
+        </w:tabs>
+        <w:ind w:left="3600" w:hanging="360"/>
+      </w:pPr>
+      <w:rPr>
+        <w:rFonts w:ascii="Wingdings" w:hAnsi="Wingdings" w:hint="default"/>
+        <w:sz w:val="20"/>
+      </w:rPr>
+    </w:lvl>
+    <w:lvl w:ilvl="5" w:tentative="1">
+      <w:start w:val="1"/>
+      <w:numFmt w:val="bullet"/>
+      <w:lvlText w:val=""/>
+      <w:lvlJc w:val="left"/>
+      <w:pPr>
+        <w:tabs>
+          <w:tab w:val="num" w:pos="4320"/>
+        </w:tabs>
+        <w:ind w:left="4320" w:hanging="360"/>
+      </w:pPr>
+      <w:rPr>
+        <w:rFonts w:ascii="Wingdings" w:hAnsi="Wingdings" w:hint="default"/>
+        <w:sz w:val="20"/>
+      </w:rPr>
+    </w:lvl>
+    <w:lvl w:ilvl="6" w:tentative="1">
+      <w:start w:val="1"/>
+      <w:numFmt w:val="bullet"/>
+      <w:lvlText w:val=""/>
+      <w:lvlJc w:val="left"/>
+      <w:pPr>
+        <w:tabs>
+          <w:tab w:val="num" w:pos="5040"/>
+        </w:tabs>
+        <w:ind w:left="5040" w:hanging="360"/>
+      </w:pPr>
+      <w:rPr>
+        <w:rFonts w:ascii="Wingdings" w:hAnsi="Wingdings" w:hint="default"/>
+        <w:sz w:val="20"/>
+      </w:rPr>
+    </w:lvl>
+    <w:lvl w:ilvl="7" w:tentative="1">
+      <w:start w:val="1"/>
+      <w:numFmt w:val="bullet"/>
+      <w:lvlText w:val=""/>
+      <w:lvlJc w:val="left"/>
+      <w:pPr>
+        <w:tabs>
+          <w:tab w:val="num" w:pos="5760"/>
+        </w:tabs>
+        <w:ind w:left="5760" w:hanging="360"/>
+      </w:pPr>
+      <w:rPr>
+        <w:rFonts w:ascii="Wingdings" w:hAnsi="Wingdings" w:hint="default"/>
+        <w:sz w:val="20"/>
+      </w:rPr>
+    </w:lvl>
+    <w:lvl w:ilvl="8" w:tentative="1">
+      <w:start w:val="1"/>
+      <w:numFmt w:val="bullet"/>
+      <w:lvlText w:val=""/>
+      <w:lvlJc w:val="left"/>
+      <w:pPr>
+        <w:tabs>
+          <w:tab w:val="num" w:pos="6480"/>
+        </w:tabs>
+        <w:ind w:left="6480" w:hanging="360"/>
+      </w:pPr>
+      <w:rPr>
+        <w:rFonts w:ascii="Wingdings" w:hAnsi="Wingdings" w:hint="default"/>
+        <w:sz w:val="20"/>
+      </w:rPr>
+    </w:lvl>
+  </w:abstractNum>
+  <w:abstractNum w:abstractNumId="10" w15:restartNumberingAfterBreak="0">
     <w:nsid w:val="46B88349"/>
     <w:multiLevelType w:val="hybridMultilevel"/>
     <w:tmpl w:val="FFFFFFFF"/>
@@ -2949,7 +4381,7 @@
       </w:pPr>
     </w:lvl>
   </w:abstractNum>
-  <w:abstractNum w:abstractNumId="6" w15:restartNumberingAfterBreak="0">
+  <w:abstractNum w:abstractNumId="11" w15:restartNumberingAfterBreak="0">
     <w:nsid w:val="57B25464"/>
     <w:multiLevelType w:val="hybridMultilevel"/>
     <w:tmpl w:val="FFFFFFFF"/>
@@ -3035,7 +4467,7 @@
       </w:pPr>
     </w:lvl>
   </w:abstractNum>
-  <w:abstractNum w:abstractNumId="7" w15:restartNumberingAfterBreak="0">
+  <w:abstractNum w:abstractNumId="12" w15:restartNumberingAfterBreak="0">
     <w:nsid w:val="5BD951F2"/>
     <w:multiLevelType w:val="hybridMultilevel"/>
     <w:tmpl w:val="FFFFFFFF"/>
@@ -3121,7 +4553,7 @@
       </w:pPr>
     </w:lvl>
   </w:abstractNum>
-  <w:abstractNum w:abstractNumId="8" w15:restartNumberingAfterBreak="0">
+  <w:abstractNum w:abstractNumId="13" w15:restartNumberingAfterBreak="0">
     <w:nsid w:val="5CF90773"/>
     <w:multiLevelType w:val="multilevel"/>
     <w:tmpl w:val="FFFFFFFF"/>
@@ -3234,7 +4666,305 @@
       </w:rPr>
     </w:lvl>
   </w:abstractNum>
-  <w:abstractNum w:abstractNumId="9" w15:restartNumberingAfterBreak="0">
+  <w:abstractNum w:abstractNumId="14" w15:restartNumberingAfterBreak="0">
+    <w:nsid w:val="64C11C2E"/>
+    <w:multiLevelType w:val="multilevel"/>
+    <w:tmpl w:val="9D30C35C"/>
+    <w:lvl w:ilvl="0">
+      <w:start w:val="1"/>
+      <w:numFmt w:val="bullet"/>
+      <w:lvlText w:val=""/>
+      <w:lvlJc w:val="left"/>
+      <w:pPr>
+        <w:tabs>
+          <w:tab w:val="num" w:pos="720"/>
+        </w:tabs>
+        <w:ind w:left="720" w:hanging="360"/>
+      </w:pPr>
+      <w:rPr>
+        <w:rFonts w:ascii="Symbol" w:hAnsi="Symbol" w:hint="default"/>
+        <w:sz w:val="20"/>
+      </w:rPr>
+    </w:lvl>
+    <w:lvl w:ilvl="1">
+      <w:start w:val="1"/>
+      <w:numFmt w:val="bullet"/>
+      <w:lvlText w:val="o"/>
+      <w:lvlJc w:val="left"/>
+      <w:pPr>
+        <w:tabs>
+          <w:tab w:val="num" w:pos="1440"/>
+        </w:tabs>
+        <w:ind w:left="1440" w:hanging="360"/>
+      </w:pPr>
+      <w:rPr>
+        <w:rFonts w:ascii="Courier New" w:hAnsi="Courier New" w:hint="default"/>
+        <w:sz w:val="20"/>
+      </w:rPr>
+    </w:lvl>
+    <w:lvl w:ilvl="2" w:tentative="1">
+      <w:start w:val="1"/>
+      <w:numFmt w:val="bullet"/>
+      <w:lvlText w:val=""/>
+      <w:lvlJc w:val="left"/>
+      <w:pPr>
+        <w:tabs>
+          <w:tab w:val="num" w:pos="2160"/>
+        </w:tabs>
+        <w:ind w:left="2160" w:hanging="360"/>
+      </w:pPr>
+      <w:rPr>
+        <w:rFonts w:ascii="Wingdings" w:hAnsi="Wingdings" w:hint="default"/>
+        <w:sz w:val="20"/>
+      </w:rPr>
+    </w:lvl>
+    <w:lvl w:ilvl="3" w:tentative="1">
+      <w:start w:val="1"/>
+      <w:numFmt w:val="bullet"/>
+      <w:lvlText w:val=""/>
+      <w:lvlJc w:val="left"/>
+      <w:pPr>
+        <w:tabs>
+          <w:tab w:val="num" w:pos="2880"/>
+        </w:tabs>
+        <w:ind w:left="2880" w:hanging="360"/>
+      </w:pPr>
+      <w:rPr>
+        <w:rFonts w:ascii="Wingdings" w:hAnsi="Wingdings" w:hint="default"/>
+        <w:sz w:val="20"/>
+      </w:rPr>
+    </w:lvl>
+    <w:lvl w:ilvl="4" w:tentative="1">
+      <w:start w:val="1"/>
+      <w:numFmt w:val="bullet"/>
+      <w:lvlText w:val=""/>
+      <w:lvlJc w:val="left"/>
+      <w:pPr>
+        <w:tabs>
+          <w:tab w:val="num" w:pos="3600"/>
+        </w:tabs>
+        <w:ind w:left="3600" w:hanging="360"/>
+      </w:pPr>
+      <w:rPr>
+        <w:rFonts w:ascii="Wingdings" w:hAnsi="Wingdings" w:hint="default"/>
+        <w:sz w:val="20"/>
+      </w:rPr>
+    </w:lvl>
+    <w:lvl w:ilvl="5" w:tentative="1">
+      <w:start w:val="1"/>
+      <w:numFmt w:val="bullet"/>
+      <w:lvlText w:val=""/>
+      <w:lvlJc w:val="left"/>
+      <w:pPr>
+        <w:tabs>
+          <w:tab w:val="num" w:pos="4320"/>
+        </w:tabs>
+        <w:ind w:left="4320" w:hanging="360"/>
+      </w:pPr>
+      <w:rPr>
+        <w:rFonts w:ascii="Wingdings" w:hAnsi="Wingdings" w:hint="default"/>
+        <w:sz w:val="20"/>
+      </w:rPr>
+    </w:lvl>
+    <w:lvl w:ilvl="6" w:tentative="1">
+      <w:start w:val="1"/>
+      <w:numFmt w:val="bullet"/>
+      <w:lvlText w:val=""/>
+      <w:lvlJc w:val="left"/>
+      <w:pPr>
+        <w:tabs>
+          <w:tab w:val="num" w:pos="5040"/>
+        </w:tabs>
+        <w:ind w:left="5040" w:hanging="360"/>
+      </w:pPr>
+      <w:rPr>
+        <w:rFonts w:ascii="Wingdings" w:hAnsi="Wingdings" w:hint="default"/>
+        <w:sz w:val="20"/>
+      </w:rPr>
+    </w:lvl>
+    <w:lvl w:ilvl="7" w:tentative="1">
+      <w:start w:val="1"/>
+      <w:numFmt w:val="bullet"/>
+      <w:lvlText w:val=""/>
+      <w:lvlJc w:val="left"/>
+      <w:pPr>
+        <w:tabs>
+          <w:tab w:val="num" w:pos="5760"/>
+        </w:tabs>
+        <w:ind w:left="5760" w:hanging="360"/>
+      </w:pPr>
+      <w:rPr>
+        <w:rFonts w:ascii="Wingdings" w:hAnsi="Wingdings" w:hint="default"/>
+        <w:sz w:val="20"/>
+      </w:rPr>
+    </w:lvl>
+    <w:lvl w:ilvl="8" w:tentative="1">
+      <w:start w:val="1"/>
+      <w:numFmt w:val="bullet"/>
+      <w:lvlText w:val=""/>
+      <w:lvlJc w:val="left"/>
+      <w:pPr>
+        <w:tabs>
+          <w:tab w:val="num" w:pos="6480"/>
+        </w:tabs>
+        <w:ind w:left="6480" w:hanging="360"/>
+      </w:pPr>
+      <w:rPr>
+        <w:rFonts w:ascii="Wingdings" w:hAnsi="Wingdings" w:hint="default"/>
+        <w:sz w:val="20"/>
+      </w:rPr>
+    </w:lvl>
+  </w:abstractNum>
+  <w:abstractNum w:abstractNumId="15" w15:restartNumberingAfterBreak="0">
+    <w:nsid w:val="66FD4210"/>
+    <w:multiLevelType w:val="multilevel"/>
+    <w:tmpl w:val="239209FA"/>
+    <w:lvl w:ilvl="0">
+      <w:start w:val="1"/>
+      <w:numFmt w:val="bullet"/>
+      <w:lvlText w:val=""/>
+      <w:lvlJc w:val="left"/>
+      <w:pPr>
+        <w:tabs>
+          <w:tab w:val="num" w:pos="720"/>
+        </w:tabs>
+        <w:ind w:left="720" w:hanging="360"/>
+      </w:pPr>
+      <w:rPr>
+        <w:rFonts w:ascii="Symbol" w:hAnsi="Symbol" w:hint="default"/>
+        <w:sz w:val="20"/>
+      </w:rPr>
+    </w:lvl>
+    <w:lvl w:ilvl="1" w:tentative="1">
+      <w:start w:val="1"/>
+      <w:numFmt w:val="bullet"/>
+      <w:lvlText w:val="o"/>
+      <w:lvlJc w:val="left"/>
+      <w:pPr>
+        <w:tabs>
+          <w:tab w:val="num" w:pos="1440"/>
+        </w:tabs>
+        <w:ind w:left="1440" w:hanging="360"/>
+      </w:pPr>
+      <w:rPr>
+        <w:rFonts w:ascii="Courier New" w:hAnsi="Courier New" w:hint="default"/>
+        <w:sz w:val="20"/>
+      </w:rPr>
+    </w:lvl>
+    <w:lvl w:ilvl="2" w:tentative="1">
+      <w:start w:val="1"/>
+      <w:numFmt w:val="bullet"/>
+      <w:lvlText w:val=""/>
+      <w:lvlJc w:val="left"/>
+      <w:pPr>
+        <w:tabs>
+          <w:tab w:val="num" w:pos="2160"/>
+        </w:tabs>
+        <w:ind w:left="2160" w:hanging="360"/>
+      </w:pPr>
+      <w:rPr>
+        <w:rFonts w:ascii="Wingdings" w:hAnsi="Wingdings" w:hint="default"/>
+        <w:sz w:val="20"/>
+      </w:rPr>
+    </w:lvl>
+    <w:lvl w:ilvl="3" w:tentative="1">
+      <w:start w:val="1"/>
+      <w:numFmt w:val="bullet"/>
+      <w:lvlText w:val=""/>
+      <w:lvlJc w:val="left"/>
+      <w:pPr>
+        <w:tabs>
+          <w:tab w:val="num" w:pos="2880"/>
+        </w:tabs>
+        <w:ind w:left="2880" w:hanging="360"/>
+      </w:pPr>
+      <w:rPr>
+        <w:rFonts w:ascii="Wingdings" w:hAnsi="Wingdings" w:hint="default"/>
+        <w:sz w:val="20"/>
+      </w:rPr>
+    </w:lvl>
+    <w:lvl w:ilvl="4" w:tentative="1">
+      <w:start w:val="1"/>
+      <w:numFmt w:val="bullet"/>
+      <w:lvlText w:val=""/>
+      <w:lvlJc w:val="left"/>
+      <w:pPr>
+        <w:tabs>
+          <w:tab w:val="num" w:pos="3600"/>
+        </w:tabs>
+        <w:ind w:left="3600" w:hanging="360"/>
+      </w:pPr>
+      <w:rPr>
+        <w:rFonts w:ascii="Wingdings" w:hAnsi="Wingdings" w:hint="default"/>
+        <w:sz w:val="20"/>
+      </w:rPr>
+    </w:lvl>
+    <w:lvl w:ilvl="5" w:tentative="1">
+      <w:start w:val="1"/>
+      <w:numFmt w:val="bullet"/>
+      <w:lvlText w:val=""/>
+      <w:lvlJc w:val="left"/>
+      <w:pPr>
+        <w:tabs>
+          <w:tab w:val="num" w:pos="4320"/>
+        </w:tabs>
+        <w:ind w:left="4320" w:hanging="360"/>
+      </w:pPr>
+      <w:rPr>
+        <w:rFonts w:ascii="Wingdings" w:hAnsi="Wingdings" w:hint="default"/>
+        <w:sz w:val="20"/>
+      </w:rPr>
+    </w:lvl>
+    <w:lvl w:ilvl="6" w:tentative="1">
+      <w:start w:val="1"/>
+      <w:numFmt w:val="bullet"/>
+      <w:lvlText w:val=""/>
+      <w:lvlJc w:val="left"/>
+      <w:pPr>
+        <w:tabs>
+          <w:tab w:val="num" w:pos="5040"/>
+        </w:tabs>
+        <w:ind w:left="5040" w:hanging="360"/>
+      </w:pPr>
+      <w:rPr>
+        <w:rFonts w:ascii="Wingdings" w:hAnsi="Wingdings" w:hint="default"/>
+        <w:sz w:val="20"/>
+      </w:rPr>
+    </w:lvl>
+    <w:lvl w:ilvl="7" w:tentative="1">
+      <w:start w:val="1"/>
+      <w:numFmt w:val="bullet"/>
+      <w:lvlText w:val=""/>
+      <w:lvlJc w:val="left"/>
+      <w:pPr>
+        <w:tabs>
+          <w:tab w:val="num" w:pos="5760"/>
+        </w:tabs>
+        <w:ind w:left="5760" w:hanging="360"/>
+      </w:pPr>
+      <w:rPr>
+        <w:rFonts w:ascii="Wingdings" w:hAnsi="Wingdings" w:hint="default"/>
+        <w:sz w:val="20"/>
+      </w:rPr>
+    </w:lvl>
+    <w:lvl w:ilvl="8" w:tentative="1">
+      <w:start w:val="1"/>
+      <w:numFmt w:val="bullet"/>
+      <w:lvlText w:val=""/>
+      <w:lvlJc w:val="left"/>
+      <w:pPr>
+        <w:tabs>
+          <w:tab w:val="num" w:pos="6480"/>
+        </w:tabs>
+        <w:ind w:left="6480" w:hanging="360"/>
+      </w:pPr>
+      <w:rPr>
+        <w:rFonts w:ascii="Wingdings" w:hAnsi="Wingdings" w:hint="default"/>
+        <w:sz w:val="20"/>
+      </w:rPr>
+    </w:lvl>
+  </w:abstractNum>
+  <w:abstractNum w:abstractNumId="16" w15:restartNumberingAfterBreak="0">
     <w:nsid w:val="70FD5B51"/>
     <w:multiLevelType w:val="multilevel"/>
     <w:tmpl w:val="FFFFFFFF"/>
@@ -3347,7 +5077,7 @@
       </w:rPr>
     </w:lvl>
   </w:abstractNum>
-  <w:abstractNum w:abstractNumId="10" w15:restartNumberingAfterBreak="0">
+  <w:abstractNum w:abstractNumId="17" w15:restartNumberingAfterBreak="0">
     <w:nsid w:val="77F253E1"/>
     <w:multiLevelType w:val="multilevel"/>
     <w:tmpl w:val="FFFFFFFF"/>
@@ -3461,37 +5191,58 @@
     </w:lvl>
   </w:abstractNum>
   <w:num w:numId="1" w16cid:durableId="2121561117">
-    <w:abstractNumId w:val="5"/>
+    <w:abstractNumId w:val="10"/>
   </w:num>
   <w:num w:numId="2" w16cid:durableId="1775982006">
+    <w:abstractNumId w:val="7"/>
+  </w:num>
+  <w:num w:numId="3" w16cid:durableId="1443573560">
+    <w:abstractNumId w:val="11"/>
+  </w:num>
+  <w:num w:numId="4" w16cid:durableId="1108696659">
+    <w:abstractNumId w:val="6"/>
+  </w:num>
+  <w:num w:numId="5" w16cid:durableId="96756315">
+    <w:abstractNumId w:val="12"/>
+  </w:num>
+  <w:num w:numId="6" w16cid:durableId="671109140">
     <w:abstractNumId w:val="4"/>
   </w:num>
-  <w:num w:numId="3" w16cid:durableId="1443573560">
-    <w:abstractNumId w:val="6"/>
-  </w:num>
-  <w:num w:numId="4" w16cid:durableId="1108696659">
-    <w:abstractNumId w:val="3"/>
-  </w:num>
-  <w:num w:numId="5" w16cid:durableId="96756315">
-    <w:abstractNumId w:val="7"/>
-  </w:num>
-  <w:num w:numId="6" w16cid:durableId="671109140">
-    <w:abstractNumId w:val="1"/>
-  </w:num>
   <w:num w:numId="7" w16cid:durableId="133067795">
-    <w:abstractNumId w:val="8"/>
+    <w:abstractNumId w:val="13"/>
   </w:num>
   <w:num w:numId="8" w16cid:durableId="1752700313">
-    <w:abstractNumId w:val="10"/>
+    <w:abstractNumId w:val="17"/>
   </w:num>
   <w:num w:numId="9" w16cid:durableId="1045103047">
-    <w:abstractNumId w:val="9"/>
+    <w:abstractNumId w:val="16"/>
   </w:num>
   <w:num w:numId="10" w16cid:durableId="1465003280">
-    <w:abstractNumId w:val="2"/>
+    <w:abstractNumId w:val="5"/>
   </w:num>
   <w:num w:numId="11" w16cid:durableId="2115055904">
     <w:abstractNumId w:val="0"/>
+  </w:num>
+  <w:num w:numId="12" w16cid:durableId="923105657">
+    <w:abstractNumId w:val="1"/>
+  </w:num>
+  <w:num w:numId="13" w16cid:durableId="407922067">
+    <w:abstractNumId w:val="14"/>
+  </w:num>
+  <w:num w:numId="14" w16cid:durableId="903418748">
+    <w:abstractNumId w:val="2"/>
+  </w:num>
+  <w:num w:numId="15" w16cid:durableId="750585989">
+    <w:abstractNumId w:val="8"/>
+  </w:num>
+  <w:num w:numId="16" w16cid:durableId="1545099135">
+    <w:abstractNumId w:val="3"/>
+  </w:num>
+  <w:num w:numId="17" w16cid:durableId="526255839">
+    <w:abstractNumId w:val="15"/>
+  </w:num>
+  <w:num w:numId="18" w16cid:durableId="739061580">
+    <w:abstractNumId w:val="9"/>
   </w:num>
 </w:numbering>
 </file>
@@ -4011,7 +5762,6 @@
   <w:style w:type="character" w:default="1" w:styleId="DefaultParagraphFont">
     <w:name w:val="Default Paragraph Font"/>
     <w:uiPriority w:val="1"/>
-    <w:semiHidden/>
     <w:unhideWhenUsed/>
   </w:style>
   <w:style w:type="table" w:default="1" w:styleId="TableNormal">

</xml_diff>

<commit_message>
Name change on member information for Jupiter
</commit_message>
<xml_diff>
--- a/documents/IA_ID.docx
+++ b/documents/IA_ID.docx
@@ -461,7 +461,10 @@
           </w:tcPr>
           <w:p>
             <w:r>
-              <w:t>Jennifer Lebrun</w:t>
+              <w:t>Jupiter</w:t>
+            </w:r>
+            <w:r>
+              <w:t xml:space="preserve"> Lebrun</w:t>
             </w:r>
           </w:p>
         </w:tc>
@@ -2995,17 +2998,7 @@
                 <w:szCs w:val="24"/>
                 <w:lang w:val="en-US"/>
               </w:rPr>
-              <w:t xml:space="preserve">Staying safe online: avoiding scams and protecting Personal Identifiable Information (PII) and Sensitive Personal </w:t>
-            </w:r>
-            <w:r>
-              <w:rPr>
-                <w:rFonts w:ascii="Roboto" w:eastAsia="Roboto" w:hAnsi="Roboto" w:cs="Roboto"/>
-                <w:color w:val="1D2125"/>
-                <w:sz w:val="24"/>
-                <w:szCs w:val="24"/>
-                <w:lang w:val="en-US"/>
-              </w:rPr>
-              <w:t>Identifiable Information</w:t>
+              <w:t>Staying safe online: avoiding scams and protecting Personal Identifiable Information (PII) and Sensitive Personal Identifiable Information</w:t>
             </w:r>
           </w:p>
           <w:p>

</xml_diff>

<commit_message>
Added test tree results and answers to questions
</commit_message>
<xml_diff>
--- a/documents/IA_ID.docx
+++ b/documents/IA_ID.docx
@@ -5565,7 +5565,191 @@
                 <w:szCs w:val="24"/>
                 <w:lang w:val="en-US"/>
               </w:rPr>
-              <w:t>Insert the time taken for each of the 5 tasks here</w:t>
+              <w:t>Task 1) 30 seconds</w:t>
+            </w:r>
+          </w:p>
+          <w:p>
+            <w:pPr>
+              <w:rPr>
+                <w:rFonts w:ascii="Roboto" w:eastAsia="Roboto" w:hAnsi="Roboto" w:cs="Roboto"/>
+                <w:i/>
+                <w:iCs/>
+                <w:color w:val="1D2125"/>
+                <w:sz w:val="24"/>
+                <w:szCs w:val="24"/>
+                <w:lang w:val="en-US"/>
+              </w:rPr>
+            </w:pPr>
+            <w:r>
+              <w:rPr>
+                <w:rFonts w:ascii="Roboto" w:eastAsia="Roboto" w:hAnsi="Roboto" w:cs="Roboto"/>
+                <w:i/>
+                <w:iCs/>
+                <w:color w:val="1D2125"/>
+                <w:sz w:val="24"/>
+                <w:szCs w:val="24"/>
+                <w:lang w:val="en-US"/>
+              </w:rPr>
+              <w:t>Task 2</w:t>
+            </w:r>
+            <w:r>
+              <w:rPr>
+                <w:rFonts w:ascii="Roboto" w:eastAsia="Roboto" w:hAnsi="Roboto" w:cs="Roboto"/>
+                <w:i/>
+                <w:iCs/>
+                <w:color w:val="1D2125"/>
+                <w:sz w:val="24"/>
+                <w:szCs w:val="24"/>
+                <w:lang w:val="en-US"/>
+              </w:rPr>
+              <w:t xml:space="preserve">) </w:t>
+            </w:r>
+            <w:r>
+              <w:rPr>
+                <w:rFonts w:ascii="Roboto" w:eastAsia="Roboto" w:hAnsi="Roboto" w:cs="Roboto"/>
+                <w:i/>
+                <w:iCs/>
+                <w:color w:val="1D2125"/>
+                <w:sz w:val="24"/>
+                <w:szCs w:val="24"/>
+                <w:lang w:val="en-US"/>
+              </w:rPr>
+              <w:t>10 seconds</w:t>
+            </w:r>
+          </w:p>
+          <w:p>
+            <w:pPr>
+              <w:rPr>
+                <w:rFonts w:ascii="Roboto" w:eastAsia="Roboto" w:hAnsi="Roboto" w:cs="Roboto"/>
+                <w:i/>
+                <w:iCs/>
+                <w:color w:val="1D2125"/>
+                <w:sz w:val="24"/>
+                <w:szCs w:val="24"/>
+                <w:lang w:val="en-US"/>
+              </w:rPr>
+            </w:pPr>
+            <w:r>
+              <w:rPr>
+                <w:rFonts w:ascii="Roboto" w:eastAsia="Roboto" w:hAnsi="Roboto" w:cs="Roboto"/>
+                <w:i/>
+                <w:iCs/>
+                <w:color w:val="1D2125"/>
+                <w:sz w:val="24"/>
+                <w:szCs w:val="24"/>
+                <w:lang w:val="en-US"/>
+              </w:rPr>
+              <w:t>Task 3</w:t>
+            </w:r>
+            <w:r>
+              <w:rPr>
+                <w:rFonts w:ascii="Roboto" w:eastAsia="Roboto" w:hAnsi="Roboto" w:cs="Roboto"/>
+                <w:i/>
+                <w:iCs/>
+                <w:color w:val="1D2125"/>
+                <w:sz w:val="24"/>
+                <w:szCs w:val="24"/>
+                <w:lang w:val="en-US"/>
+              </w:rPr>
+              <w:t xml:space="preserve">) </w:t>
+            </w:r>
+            <w:r>
+              <w:rPr>
+                <w:rFonts w:ascii="Roboto" w:eastAsia="Roboto" w:hAnsi="Roboto" w:cs="Roboto"/>
+                <w:i/>
+                <w:iCs/>
+                <w:color w:val="1D2125"/>
+                <w:sz w:val="24"/>
+                <w:szCs w:val="24"/>
+                <w:lang w:val="en-US"/>
+              </w:rPr>
+              <w:t>30 seconds</w:t>
+            </w:r>
+          </w:p>
+          <w:p>
+            <w:pPr>
+              <w:rPr>
+                <w:rFonts w:ascii="Roboto" w:eastAsia="Roboto" w:hAnsi="Roboto" w:cs="Roboto"/>
+                <w:i/>
+                <w:iCs/>
+                <w:color w:val="1D2125"/>
+                <w:sz w:val="24"/>
+                <w:szCs w:val="24"/>
+                <w:lang w:val="en-US"/>
+              </w:rPr>
+            </w:pPr>
+            <w:r>
+              <w:rPr>
+                <w:rFonts w:ascii="Roboto" w:eastAsia="Roboto" w:hAnsi="Roboto" w:cs="Roboto"/>
+                <w:i/>
+                <w:iCs/>
+                <w:color w:val="1D2125"/>
+                <w:sz w:val="24"/>
+                <w:szCs w:val="24"/>
+                <w:lang w:val="en-US"/>
+              </w:rPr>
+              <w:t>Task 4</w:t>
+            </w:r>
+            <w:r>
+              <w:rPr>
+                <w:rFonts w:ascii="Roboto" w:eastAsia="Roboto" w:hAnsi="Roboto" w:cs="Roboto"/>
+                <w:i/>
+                <w:iCs/>
+                <w:color w:val="1D2125"/>
+                <w:sz w:val="24"/>
+                <w:szCs w:val="24"/>
+                <w:lang w:val="en-US"/>
+              </w:rPr>
+              <w:t>) 20 seconds</w:t>
+            </w:r>
+          </w:p>
+          <w:p>
+            <w:pPr>
+              <w:rPr>
+                <w:rFonts w:ascii="Roboto" w:eastAsia="Roboto" w:hAnsi="Roboto" w:cs="Roboto"/>
+                <w:i/>
+                <w:iCs/>
+                <w:color w:val="1D2125"/>
+                <w:sz w:val="24"/>
+                <w:szCs w:val="24"/>
+                <w:lang w:val="en-US"/>
+              </w:rPr>
+            </w:pPr>
+            <w:r>
+              <w:rPr>
+                <w:rFonts w:ascii="Roboto" w:eastAsia="Roboto" w:hAnsi="Roboto" w:cs="Roboto"/>
+                <w:i/>
+                <w:iCs/>
+                <w:color w:val="1D2125"/>
+                <w:sz w:val="24"/>
+                <w:szCs w:val="24"/>
+                <w:lang w:val="en-US"/>
+              </w:rPr>
+              <w:t>Task 5</w:t>
+            </w:r>
+            <w:r>
+              <w:rPr>
+                <w:rFonts w:ascii="Roboto" w:eastAsia="Roboto" w:hAnsi="Roboto" w:cs="Roboto"/>
+                <w:i/>
+                <w:iCs/>
+                <w:color w:val="1D2125"/>
+                <w:sz w:val="24"/>
+                <w:szCs w:val="24"/>
+                <w:lang w:val="en-US"/>
+              </w:rPr>
+              <w:t>)</w:t>
+            </w:r>
+            <w:r>
+              <w:rPr>
+                <w:rFonts w:ascii="Roboto" w:eastAsia="Roboto" w:hAnsi="Roboto" w:cs="Roboto"/>
+                <w:i/>
+                <w:iCs/>
+                <w:color w:val="1D2125"/>
+                <w:sz w:val="24"/>
+                <w:szCs w:val="24"/>
+                <w:lang w:val="en-US"/>
+              </w:rPr>
+              <w:t xml:space="preserve"> 25 seconds</w:t>
             </w:r>
           </w:p>
         </w:tc>
@@ -5698,6 +5882,7 @@
                 <w:szCs w:val="24"/>
                 <w:lang w:val="en-US"/>
               </w:rPr>
+              <w:lastRenderedPageBreak/>
               <w:t xml:space="preserve">Did you find the pages where you thought they should?  If not, which pages were not where you expected them to be in the menu hierarchy?  </w:t>
             </w:r>
             <w:r>
@@ -5736,7 +5921,6 @@
                 <w:szCs w:val="24"/>
                 <w:lang w:val="en-US"/>
               </w:rPr>
-              <w:lastRenderedPageBreak/>
               <w:t>Did it take more time than you thought it would take?  If so, why do you think it took longer?</w:t>
             </w:r>
             <w:r>
@@ -6158,6 +6342,68 @@
               </w:rPr>
               <w:t>ANS:</w:t>
             </w:r>
+            <w:r>
+              <w:rPr>
+                <w:rFonts w:ascii="Roboto" w:eastAsia="Roboto" w:hAnsi="Roboto" w:cs="Roboto"/>
+                <w:b/>
+                <w:bCs/>
+                <w:color w:val="1D2125"/>
+                <w:sz w:val="24"/>
+                <w:szCs w:val="24"/>
+                <w:lang w:val="en-US"/>
+              </w:rPr>
+              <w:t xml:space="preserve"> T</w:t>
+            </w:r>
+            <w:r>
+              <w:rPr>
+                <w:rFonts w:ascii="Roboto" w:eastAsia="Roboto" w:hAnsi="Roboto" w:cs="Roboto"/>
+                <w:b/>
+                <w:bCs/>
+                <w:color w:val="1D2125"/>
+                <w:sz w:val="24"/>
+                <w:szCs w:val="24"/>
+                <w:lang w:val="en-US"/>
+              </w:rPr>
+              <w:t>he affordable and accessible travel and the subsection for travel discount and resources felt repetitive and kind of confusing</w:t>
+            </w:r>
+            <w:proofErr w:type="gramStart"/>
+            <w:r>
+              <w:rPr>
+                <w:rFonts w:ascii="Roboto" w:eastAsia="Roboto" w:hAnsi="Roboto" w:cs="Roboto"/>
+                <w:b/>
+                <w:bCs/>
+                <w:color w:val="1D2125"/>
+                <w:sz w:val="24"/>
+                <w:szCs w:val="24"/>
+                <w:lang w:val="en-US"/>
+              </w:rPr>
+              <w:t xml:space="preserve"> I was</w:t>
+            </w:r>
+            <w:proofErr w:type="gramEnd"/>
+            <w:r>
+              <w:rPr>
+                <w:rFonts w:ascii="Roboto" w:eastAsia="Roboto" w:hAnsi="Roboto" w:cs="Roboto"/>
+                <w:b/>
+                <w:bCs/>
+                <w:color w:val="1D2125"/>
+                <w:sz w:val="24"/>
+                <w:szCs w:val="24"/>
+                <w:lang w:val="en-US"/>
+              </w:rPr>
+              <w:t xml:space="preserve"> not expecting to have two subsections for this option</w:t>
+            </w:r>
+            <w:r>
+              <w:rPr>
+                <w:rFonts w:ascii="Roboto" w:eastAsia="Roboto" w:hAnsi="Roboto" w:cs="Roboto"/>
+                <w:b/>
+                <w:bCs/>
+                <w:color w:val="1D2125"/>
+                <w:sz w:val="24"/>
+                <w:szCs w:val="24"/>
+                <w:lang w:val="en-US"/>
+              </w:rPr>
+              <w:t>.</w:t>
+            </w:r>
           </w:p>
           <w:p>
             <w:pPr>
@@ -6196,6 +6442,18 @@
               </w:rPr>
               <w:t xml:space="preserve"> ANS:</w:t>
             </w:r>
+            <w:r>
+              <w:rPr>
+                <w:rFonts w:ascii="Roboto" w:eastAsia="Roboto" w:hAnsi="Roboto" w:cs="Roboto"/>
+                <w:b/>
+                <w:bCs/>
+                <w:color w:val="1D2125"/>
+                <w:sz w:val="24"/>
+                <w:szCs w:val="24"/>
+                <w:lang w:val="en-US"/>
+              </w:rPr>
+              <w:t xml:space="preserve"> No, this was an easy process.</w:t>
+            </w:r>
           </w:p>
           <w:p>
             <w:pPr>
@@ -6220,7 +6478,29 @@
                 <w:szCs w:val="24"/>
                 <w:lang w:val="en-US"/>
               </w:rPr>
-              <w:t>Were menu items labeled properly to indicate relevant resources?  If not, what was mislabeled and how would you correct it?</w:t>
+              <w:t xml:space="preserve">Were </w:t>
+            </w:r>
+            <w:proofErr w:type="gramStart"/>
+            <w:r>
+              <w:rPr>
+                <w:rFonts w:ascii="Roboto" w:eastAsia="Roboto" w:hAnsi="Roboto" w:cs="Roboto"/>
+                <w:color w:val="1D2125"/>
+                <w:sz w:val="24"/>
+                <w:szCs w:val="24"/>
+                <w:lang w:val="en-US"/>
+              </w:rPr>
+              <w:t>menu</w:t>
+            </w:r>
+            <w:proofErr w:type="gramEnd"/>
+            <w:r>
+              <w:rPr>
+                <w:rFonts w:ascii="Roboto" w:eastAsia="Roboto" w:hAnsi="Roboto" w:cs="Roboto"/>
+                <w:color w:val="1D2125"/>
+                <w:sz w:val="24"/>
+                <w:szCs w:val="24"/>
+                <w:lang w:val="en-US"/>
+              </w:rPr>
+              <w:t xml:space="preserve"> items labeled properly to indicate relevant resources?  If not, what was mislabeled and how would you correct it?</w:t>
             </w:r>
             <w:r>
               <w:rPr>
@@ -6266,7 +6546,107 @@
                 <w:szCs w:val="24"/>
                 <w:lang w:val="en-US"/>
               </w:rPr>
-              <w:t xml:space="preserve"> ANS:</w:t>
+              <w:t xml:space="preserve"> </w:t>
+            </w:r>
+            <w:proofErr w:type="gramStart"/>
+            <w:r>
+              <w:rPr>
+                <w:rFonts w:ascii="Roboto" w:eastAsia="Roboto" w:hAnsi="Roboto" w:cs="Roboto"/>
+                <w:b/>
+                <w:bCs/>
+                <w:color w:val="1D2125"/>
+                <w:sz w:val="24"/>
+                <w:szCs w:val="24"/>
+                <w:lang w:val="en-US"/>
+              </w:rPr>
+              <w:t>ANS:</w:t>
+            </w:r>
+            <w:r>
+              <w:rPr>
+                <w:rFonts w:ascii="Roboto" w:eastAsia="Roboto" w:hAnsi="Roboto" w:cs="Roboto"/>
+                <w:b/>
+                <w:bCs/>
+                <w:color w:val="1D2125"/>
+                <w:sz w:val="24"/>
+                <w:szCs w:val="24"/>
+                <w:lang w:val="en-US"/>
+              </w:rPr>
+              <w:t>A</w:t>
+            </w:r>
+            <w:proofErr w:type="gramEnd"/>
+            <w:r>
+              <w:rPr>
+                <w:rFonts w:ascii="Roboto" w:eastAsia="Roboto" w:hAnsi="Roboto" w:cs="Roboto"/>
+                <w:b/>
+                <w:bCs/>
+                <w:color w:val="1D2125"/>
+                <w:sz w:val="24"/>
+                <w:szCs w:val="24"/>
+                <w:lang w:val="en-US"/>
+              </w:rPr>
+              <w:t xml:space="preserve"> search bar would help speed up the process </w:t>
+            </w:r>
+            <w:proofErr w:type="gramStart"/>
+            <w:r>
+              <w:rPr>
+                <w:rFonts w:ascii="Roboto" w:eastAsia="Roboto" w:hAnsi="Roboto" w:cs="Roboto"/>
+                <w:b/>
+                <w:bCs/>
+                <w:color w:val="1D2125"/>
+                <w:sz w:val="24"/>
+                <w:szCs w:val="24"/>
+                <w:lang w:val="en-US"/>
+              </w:rPr>
+              <w:t>to find</w:t>
+            </w:r>
+            <w:proofErr w:type="gramEnd"/>
+            <w:r>
+              <w:rPr>
+                <w:rFonts w:ascii="Roboto" w:eastAsia="Roboto" w:hAnsi="Roboto" w:cs="Roboto"/>
+                <w:b/>
+                <w:bCs/>
+                <w:color w:val="1D2125"/>
+                <w:sz w:val="24"/>
+                <w:szCs w:val="24"/>
+                <w:lang w:val="en-US"/>
+              </w:rPr>
+              <w:t xml:space="preserve"> items</w:t>
+            </w:r>
+            <w:r>
+              <w:rPr>
+                <w:rFonts w:ascii="Roboto" w:eastAsia="Roboto" w:hAnsi="Roboto" w:cs="Roboto"/>
+                <w:b/>
+                <w:bCs/>
+                <w:color w:val="1D2125"/>
+                <w:sz w:val="24"/>
+                <w:szCs w:val="24"/>
+                <w:lang w:val="en-US"/>
+              </w:rPr>
+              <w:t xml:space="preserve">. </w:t>
+            </w:r>
+            <w:r>
+              <w:rPr>
+                <w:rFonts w:ascii="Roboto" w:eastAsia="Roboto" w:hAnsi="Roboto" w:cs="Roboto"/>
+                <w:b/>
+                <w:bCs/>
+                <w:color w:val="1D2125"/>
+                <w:sz w:val="24"/>
+                <w:szCs w:val="24"/>
+                <w:lang w:val="en-US"/>
+              </w:rPr>
+              <w:t>And a frequently asked questions tab to find common questions</w:t>
+            </w:r>
+            <w:r>
+              <w:rPr>
+                <w:rFonts w:ascii="Roboto" w:eastAsia="Roboto" w:hAnsi="Roboto" w:cs="Roboto"/>
+                <w:b/>
+                <w:bCs/>
+                <w:color w:val="1D2125"/>
+                <w:sz w:val="24"/>
+                <w:szCs w:val="24"/>
+                <w:lang w:val="en-US"/>
+              </w:rPr>
+              <w:t>.</w:t>
             </w:r>
           </w:p>
         </w:tc>

</xml_diff>

<commit_message>
Add labels and titles
</commit_message>
<xml_diff>
--- a/documents/IA_ID.docx
+++ b/documents/IA_ID.docx
@@ -7147,6 +7147,11 @@
           </w:tcPr>
           <w:p>
             <w:pPr>
+              <w:pStyle w:val="ListParagraph"/>
+              <w:numPr>
+                <w:ilvl w:val="0"/>
+                <w:numId w:val="30"/>
+              </w:numPr>
               <w:rPr>
                 <w:rFonts w:ascii="Roboto" w:eastAsia="Roboto" w:hAnsi="Roboto" w:cs="Roboto"/>
                 <w:color w:val="1D2125"/>
@@ -7174,24 +7179,21 @@
               </w:rPr>
               <w:t>: The site covers a wide range of topics important for seniors. Main titles are clear and concise. The structure is very well organized for the site map.</w:t>
             </w:r>
-            <w:r>
-              <w:rPr>
-                <w:rFonts w:ascii="Roboto" w:eastAsia="Roboto" w:hAnsi="Roboto" w:cs="Roboto"/>
-                <w:color w:val="1D2125"/>
-                <w:sz w:val="24"/>
-                <w:szCs w:val="24"/>
-              </w:rPr>
-              <w:br/>
-            </w:r>
-            <w:r>
-              <w:rPr>
-                <w:rFonts w:ascii="Roboto" w:eastAsia="Roboto" w:hAnsi="Roboto" w:cs="Roboto"/>
-                <w:color w:val="1D2125"/>
-                <w:sz w:val="24"/>
-                <w:szCs w:val="24"/>
-              </w:rPr>
-              <w:br/>
-            </w:r>
+          </w:p>
+          <w:p>
+            <w:pPr>
+              <w:pStyle w:val="ListParagraph"/>
+              <w:numPr>
+                <w:ilvl w:val="0"/>
+                <w:numId w:val="30"/>
+              </w:numPr>
+              <w:rPr>
+                <w:rFonts w:ascii="Roboto" w:eastAsia="Roboto" w:hAnsi="Roboto" w:cs="Roboto"/>
+                <w:color w:val="1D2125"/>
+                <w:sz w:val="24"/>
+                <w:szCs w:val="24"/>
+              </w:rPr>
+            </w:pPr>
             <w:r>
               <w:rPr>
                 <w:rFonts w:ascii="Roboto" w:eastAsia="Roboto" w:hAnsi="Roboto" w:cs="Roboto"/>
@@ -7232,24 +7234,21 @@
               </w:rPr>
               <w:t xml:space="preserve"> no cross links for related topics.</w:t>
             </w:r>
-            <w:r>
-              <w:rPr>
-                <w:rFonts w:ascii="Roboto" w:eastAsia="Roboto" w:hAnsi="Roboto" w:cs="Roboto"/>
-                <w:color w:val="1D2125"/>
-                <w:sz w:val="24"/>
-                <w:szCs w:val="24"/>
-              </w:rPr>
-              <w:br/>
-            </w:r>
-            <w:r>
-              <w:rPr>
-                <w:rFonts w:ascii="Roboto" w:eastAsia="Roboto" w:hAnsi="Roboto" w:cs="Roboto"/>
-                <w:color w:val="1D2125"/>
-                <w:sz w:val="24"/>
-                <w:szCs w:val="24"/>
-              </w:rPr>
-              <w:br/>
-            </w:r>
+          </w:p>
+          <w:p>
+            <w:pPr>
+              <w:pStyle w:val="ListParagraph"/>
+              <w:numPr>
+                <w:ilvl w:val="0"/>
+                <w:numId w:val="30"/>
+              </w:numPr>
+              <w:rPr>
+                <w:rFonts w:ascii="Roboto" w:eastAsia="Roboto" w:hAnsi="Roboto" w:cs="Roboto"/>
+                <w:color w:val="1D2125"/>
+                <w:sz w:val="24"/>
+                <w:szCs w:val="24"/>
+              </w:rPr>
+            </w:pPr>
             <w:r>
               <w:rPr>
                 <w:rFonts w:ascii="Roboto" w:eastAsia="Roboto" w:hAnsi="Roboto" w:cs="Roboto"/>
@@ -7330,19 +7329,530 @@
             <w:tcW w:w="9360" w:type="dxa"/>
           </w:tcPr>
           <w:p>
-            <w:r>
-              <w:rPr>
-                <w:rFonts w:ascii="Roboto" w:eastAsia="Roboto" w:hAnsi="Roboto" w:cs="Roboto"/>
-                <w:i/>
-                <w:iCs/>
-                <w:color w:val="1D2125"/>
-                <w:sz w:val="24"/>
-                <w:szCs w:val="24"/>
-                <w:lang w:val="en-US"/>
-              </w:rPr>
-              <w:t xml:space="preserve">List the labels/titles the final list content/services/menu items here. </w:t>
-            </w:r>
-          </w:p>
+            <w:pPr>
+              <w:pStyle w:val="ListParagraph"/>
+              <w:numPr>
+                <w:ilvl w:val="0"/>
+                <w:numId w:val="31"/>
+              </w:numPr>
+              <w:rPr>
+                <w:rFonts w:ascii="Roboto" w:eastAsia="Roboto" w:hAnsi="Roboto" w:cs="Roboto"/>
+                <w:color w:val="1D2125"/>
+                <w:sz w:val="24"/>
+                <w:szCs w:val="24"/>
+                <w:lang w:val="en-US"/>
+              </w:rPr>
+            </w:pPr>
+            <w:r>
+              <w:rPr>
+                <w:rFonts w:ascii="Roboto" w:eastAsia="Roboto" w:hAnsi="Roboto" w:cs="Roboto"/>
+                <w:b/>
+                <w:bCs/>
+                <w:color w:val="1D2125"/>
+                <w:sz w:val="24"/>
+                <w:szCs w:val="24"/>
+                <w:lang w:val="en-US"/>
+              </w:rPr>
+              <w:t xml:space="preserve">Health &amp; Wellness: </w:t>
+            </w:r>
+            <w:r>
+              <w:rPr>
+                <w:rFonts w:ascii="Roboto" w:eastAsia="Roboto" w:hAnsi="Roboto" w:cs="Roboto"/>
+                <w:color w:val="1D2125"/>
+                <w:sz w:val="24"/>
+                <w:szCs w:val="24"/>
+                <w:lang w:val="en-US"/>
+              </w:rPr>
+              <w:t>Senior Fitness &amp; Active Living</w:t>
+            </w:r>
+            <w:r>
+              <w:rPr>
+                <w:rFonts w:ascii="Roboto" w:eastAsia="Roboto" w:hAnsi="Roboto" w:cs="Roboto"/>
+                <w:b/>
+                <w:bCs/>
+                <w:color w:val="1D2125"/>
+                <w:sz w:val="24"/>
+                <w:szCs w:val="24"/>
+                <w:lang w:val="en-US"/>
+              </w:rPr>
+              <w:t>, </w:t>
+            </w:r>
+            <w:r>
+              <w:rPr>
+                <w:rFonts w:ascii="Roboto" w:eastAsia="Roboto" w:hAnsi="Roboto" w:cs="Roboto"/>
+                <w:color w:val="1D2125"/>
+                <w:sz w:val="24"/>
+                <w:szCs w:val="24"/>
+                <w:lang w:val="en-US"/>
+              </w:rPr>
+              <w:t>Healthy Living &amp; Nutrition</w:t>
+            </w:r>
+            <w:r>
+              <w:rPr>
+                <w:rFonts w:ascii="Roboto" w:eastAsia="Roboto" w:hAnsi="Roboto" w:cs="Roboto"/>
+                <w:b/>
+                <w:bCs/>
+                <w:color w:val="1D2125"/>
+                <w:sz w:val="24"/>
+                <w:szCs w:val="24"/>
+                <w:lang w:val="en-US"/>
+              </w:rPr>
+              <w:t>, </w:t>
+            </w:r>
+            <w:r>
+              <w:rPr>
+                <w:rFonts w:ascii="Roboto" w:eastAsia="Roboto" w:hAnsi="Roboto" w:cs="Roboto"/>
+                <w:color w:val="1D2125"/>
+                <w:sz w:val="24"/>
+                <w:szCs w:val="24"/>
+                <w:lang w:val="en-US"/>
+              </w:rPr>
+              <w:t>Mental Health &amp; Social Engagement</w:t>
+            </w:r>
+          </w:p>
+          <w:p>
+            <w:pPr>
+              <w:pStyle w:val="ListParagraph"/>
+              <w:numPr>
+                <w:ilvl w:val="0"/>
+                <w:numId w:val="31"/>
+              </w:numPr>
+              <w:rPr>
+                <w:rFonts w:ascii="Roboto" w:eastAsia="Roboto" w:hAnsi="Roboto" w:cs="Roboto"/>
+                <w:color w:val="1D2125"/>
+                <w:sz w:val="24"/>
+                <w:szCs w:val="24"/>
+                <w:lang w:val="en-US"/>
+              </w:rPr>
+            </w:pPr>
+            <w:r>
+              <w:rPr>
+                <w:rFonts w:ascii="Roboto" w:eastAsia="Roboto" w:hAnsi="Roboto" w:cs="Roboto"/>
+                <w:b/>
+                <w:bCs/>
+                <w:color w:val="1D2125"/>
+                <w:sz w:val="24"/>
+                <w:szCs w:val="24"/>
+                <w:lang w:val="en-US"/>
+              </w:rPr>
+              <w:t>Retirement Planning: </w:t>
+            </w:r>
+            <w:r>
+              <w:rPr>
+                <w:rFonts w:ascii="Roboto" w:eastAsia="Roboto" w:hAnsi="Roboto" w:cs="Roboto"/>
+                <w:color w:val="1D2125"/>
+                <w:sz w:val="24"/>
+                <w:szCs w:val="24"/>
+                <w:lang w:val="en-US"/>
+              </w:rPr>
+              <w:t>Budgeting Tools</w:t>
+            </w:r>
+            <w:r>
+              <w:rPr>
+                <w:rFonts w:ascii="Roboto" w:eastAsia="Roboto" w:hAnsi="Roboto" w:cs="Roboto"/>
+                <w:b/>
+                <w:bCs/>
+                <w:color w:val="1D2125"/>
+                <w:sz w:val="24"/>
+                <w:szCs w:val="24"/>
+                <w:lang w:val="en-US"/>
+              </w:rPr>
+              <w:t>, </w:t>
+            </w:r>
+            <w:r>
+              <w:rPr>
+                <w:rFonts w:ascii="Roboto" w:eastAsia="Roboto" w:hAnsi="Roboto" w:cs="Roboto"/>
+                <w:color w:val="1D2125"/>
+                <w:sz w:val="24"/>
+                <w:szCs w:val="24"/>
+                <w:lang w:val="en-US"/>
+              </w:rPr>
+              <w:t>Financial Planning</w:t>
+            </w:r>
+            <w:r>
+              <w:rPr>
+                <w:rFonts w:ascii="Roboto" w:eastAsia="Roboto" w:hAnsi="Roboto" w:cs="Roboto"/>
+                <w:b/>
+                <w:bCs/>
+                <w:color w:val="1D2125"/>
+                <w:sz w:val="24"/>
+                <w:szCs w:val="24"/>
+                <w:lang w:val="en-US"/>
+              </w:rPr>
+              <w:t>, </w:t>
+            </w:r>
+            <w:r>
+              <w:rPr>
+                <w:rFonts w:ascii="Roboto" w:eastAsia="Roboto" w:hAnsi="Roboto" w:cs="Roboto"/>
+                <w:color w:val="1D2125"/>
+                <w:sz w:val="24"/>
+                <w:szCs w:val="24"/>
+                <w:lang w:val="en-US"/>
+              </w:rPr>
+              <w:t>Senior Discounts &amp; Cost-Saving Tips</w:t>
+            </w:r>
+            <w:r>
+              <w:rPr>
+                <w:rFonts w:ascii="Roboto" w:eastAsia="Roboto" w:hAnsi="Roboto" w:cs="Roboto"/>
+                <w:b/>
+                <w:bCs/>
+                <w:color w:val="1D2125"/>
+                <w:sz w:val="24"/>
+                <w:szCs w:val="24"/>
+                <w:lang w:val="en-US"/>
+              </w:rPr>
+              <w:t>, </w:t>
+            </w:r>
+            <w:r>
+              <w:rPr>
+                <w:rFonts w:ascii="Roboto" w:eastAsia="Roboto" w:hAnsi="Roboto" w:cs="Roboto"/>
+                <w:color w:val="1D2125"/>
+                <w:sz w:val="24"/>
+                <w:szCs w:val="24"/>
+                <w:lang w:val="en-US"/>
+              </w:rPr>
+              <w:t>Investment &amp; Tax Planning</w:t>
+            </w:r>
+          </w:p>
+          <w:p>
+            <w:pPr>
+              <w:pStyle w:val="ListParagraph"/>
+              <w:numPr>
+                <w:ilvl w:val="0"/>
+                <w:numId w:val="31"/>
+              </w:numPr>
+              <w:rPr>
+                <w:rFonts w:ascii="Roboto" w:eastAsia="Roboto" w:hAnsi="Roboto" w:cs="Roboto"/>
+                <w:color w:val="1D2125"/>
+                <w:sz w:val="24"/>
+                <w:szCs w:val="24"/>
+                <w:lang w:val="en-US"/>
+              </w:rPr>
+            </w:pPr>
+            <w:r>
+              <w:rPr>
+                <w:rFonts w:ascii="Roboto" w:eastAsia="Roboto" w:hAnsi="Roboto" w:cs="Roboto"/>
+                <w:b/>
+                <w:bCs/>
+                <w:color w:val="1D2125"/>
+                <w:sz w:val="24"/>
+                <w:szCs w:val="24"/>
+                <w:lang w:val="en-US"/>
+              </w:rPr>
+              <w:t>Healthcare &amp; Insurance: </w:t>
+            </w:r>
+            <w:r>
+              <w:rPr>
+                <w:rFonts w:ascii="Roboto" w:eastAsia="Roboto" w:hAnsi="Roboto" w:cs="Roboto"/>
+                <w:color w:val="1D2125"/>
+                <w:sz w:val="24"/>
+                <w:szCs w:val="24"/>
+                <w:lang w:val="en-US"/>
+              </w:rPr>
+              <w:t>Medicare &amp; Medicaid Guide</w:t>
+            </w:r>
+            <w:r>
+              <w:rPr>
+                <w:rFonts w:ascii="Roboto" w:eastAsia="Roboto" w:hAnsi="Roboto" w:cs="Roboto"/>
+                <w:b/>
+                <w:bCs/>
+                <w:color w:val="1D2125"/>
+                <w:sz w:val="24"/>
+                <w:szCs w:val="24"/>
+                <w:lang w:val="en-US"/>
+              </w:rPr>
+              <w:t>, </w:t>
+            </w:r>
+            <w:r>
+              <w:rPr>
+                <w:rFonts w:ascii="Roboto" w:eastAsia="Roboto" w:hAnsi="Roboto" w:cs="Roboto"/>
+                <w:color w:val="1D2125"/>
+                <w:sz w:val="24"/>
+                <w:szCs w:val="24"/>
+                <w:lang w:val="en-US"/>
+              </w:rPr>
+              <w:t>Long-Term Care &amp; Assisted Living</w:t>
+            </w:r>
+            <w:r>
+              <w:rPr>
+                <w:rFonts w:ascii="Roboto" w:eastAsia="Roboto" w:hAnsi="Roboto" w:cs="Roboto"/>
+                <w:b/>
+                <w:bCs/>
+                <w:color w:val="1D2125"/>
+                <w:sz w:val="24"/>
+                <w:szCs w:val="24"/>
+                <w:lang w:val="en-US"/>
+              </w:rPr>
+              <w:t>, </w:t>
+            </w:r>
+            <w:r>
+              <w:rPr>
+                <w:rFonts w:ascii="Roboto" w:eastAsia="Roboto" w:hAnsi="Roboto" w:cs="Roboto"/>
+                <w:color w:val="1D2125"/>
+                <w:sz w:val="24"/>
+                <w:szCs w:val="24"/>
+                <w:lang w:val="en-US"/>
+              </w:rPr>
+              <w:t>Managing Medical Expenses</w:t>
+            </w:r>
+          </w:p>
+          <w:p>
+            <w:pPr>
+              <w:pStyle w:val="ListParagraph"/>
+              <w:numPr>
+                <w:ilvl w:val="0"/>
+                <w:numId w:val="31"/>
+              </w:numPr>
+              <w:rPr>
+                <w:rFonts w:ascii="Roboto" w:eastAsia="Roboto" w:hAnsi="Roboto" w:cs="Roboto"/>
+                <w:color w:val="1D2125"/>
+                <w:sz w:val="24"/>
+                <w:szCs w:val="24"/>
+                <w:lang w:val="en-US"/>
+              </w:rPr>
+            </w:pPr>
+            <w:r>
+              <w:rPr>
+                <w:rFonts w:ascii="Roboto" w:eastAsia="Roboto" w:hAnsi="Roboto" w:cs="Roboto"/>
+                <w:b/>
+                <w:bCs/>
+                <w:color w:val="1D2125"/>
+                <w:sz w:val="24"/>
+                <w:szCs w:val="24"/>
+                <w:lang w:val="en-US"/>
+              </w:rPr>
+              <w:t>Senior Travel &amp; Leisure: </w:t>
+            </w:r>
+            <w:r>
+              <w:rPr>
+                <w:rFonts w:ascii="Roboto" w:eastAsia="Roboto" w:hAnsi="Roboto" w:cs="Roboto"/>
+                <w:color w:val="1D2125"/>
+                <w:sz w:val="24"/>
+                <w:szCs w:val="24"/>
+                <w:lang w:val="en-US"/>
+              </w:rPr>
+              <w:t>Travel Deals &amp; Discounts, Group &amp; Solo Travel</w:t>
+            </w:r>
+          </w:p>
+          <w:p>
+            <w:pPr>
+              <w:pStyle w:val="ListParagraph"/>
+              <w:numPr>
+                <w:ilvl w:val="0"/>
+                <w:numId w:val="31"/>
+              </w:numPr>
+              <w:rPr>
+                <w:rFonts w:ascii="Roboto" w:eastAsia="Roboto" w:hAnsi="Roboto" w:cs="Roboto"/>
+                <w:color w:val="1D2125"/>
+                <w:sz w:val="24"/>
+                <w:szCs w:val="24"/>
+                <w:lang w:val="en-US"/>
+              </w:rPr>
+            </w:pPr>
+            <w:r>
+              <w:rPr>
+                <w:rFonts w:ascii="Roboto" w:eastAsia="Roboto" w:hAnsi="Roboto" w:cs="Roboto"/>
+                <w:b/>
+                <w:bCs/>
+                <w:color w:val="1D2125"/>
+                <w:sz w:val="24"/>
+                <w:szCs w:val="24"/>
+                <w:lang w:val="en-US"/>
+              </w:rPr>
+              <w:t>Emergency Resources &amp; Assistance: </w:t>
+            </w:r>
+            <w:r>
+              <w:rPr>
+                <w:rFonts w:ascii="Roboto" w:eastAsia="Roboto" w:hAnsi="Roboto" w:cs="Roboto"/>
+                <w:color w:val="1D2125"/>
+                <w:sz w:val="24"/>
+                <w:szCs w:val="24"/>
+                <w:lang w:val="en-US"/>
+              </w:rPr>
+              <w:t>Crisis &amp; Financial Aid</w:t>
+            </w:r>
+            <w:r>
+              <w:rPr>
+                <w:rFonts w:ascii="Roboto" w:eastAsia="Roboto" w:hAnsi="Roboto" w:cs="Roboto"/>
+                <w:b/>
+                <w:bCs/>
+                <w:color w:val="1D2125"/>
+                <w:sz w:val="24"/>
+                <w:szCs w:val="24"/>
+                <w:lang w:val="en-US"/>
+              </w:rPr>
+              <w:t>, </w:t>
+            </w:r>
+            <w:r>
+              <w:rPr>
+                <w:rFonts w:ascii="Roboto" w:eastAsia="Roboto" w:hAnsi="Roboto" w:cs="Roboto"/>
+                <w:color w:val="1D2125"/>
+                <w:sz w:val="24"/>
+                <w:szCs w:val="24"/>
+                <w:lang w:val="en-US"/>
+              </w:rPr>
+              <w:t>Senior Safety &amp; Legal Resources</w:t>
+            </w:r>
+          </w:p>
+          <w:p>
+            <w:pPr>
+              <w:pStyle w:val="ListParagraph"/>
+              <w:numPr>
+                <w:ilvl w:val="0"/>
+                <w:numId w:val="31"/>
+              </w:numPr>
+              <w:rPr>
+                <w:rFonts w:ascii="Roboto" w:eastAsia="Roboto" w:hAnsi="Roboto" w:cs="Roboto"/>
+                <w:color w:val="1D2125"/>
+                <w:sz w:val="24"/>
+                <w:szCs w:val="24"/>
+                <w:lang w:val="en-US"/>
+              </w:rPr>
+            </w:pPr>
+            <w:r>
+              <w:rPr>
+                <w:rFonts w:ascii="Roboto" w:eastAsia="Roboto" w:hAnsi="Roboto" w:cs="Roboto"/>
+                <w:b/>
+                <w:bCs/>
+                <w:color w:val="1D2125"/>
+                <w:sz w:val="24"/>
+                <w:szCs w:val="24"/>
+                <w:lang w:val="en-US"/>
+              </w:rPr>
+              <w:t>Digital &amp; Technology Resources: </w:t>
+            </w:r>
+            <w:r>
+              <w:rPr>
+                <w:rFonts w:ascii="Roboto" w:eastAsia="Roboto" w:hAnsi="Roboto" w:cs="Roboto"/>
+                <w:color w:val="1D2125"/>
+                <w:sz w:val="24"/>
+                <w:szCs w:val="24"/>
+                <w:lang w:val="en-US"/>
+              </w:rPr>
+              <w:t>Internet Safety &amp; Scam Prevention</w:t>
+            </w:r>
+          </w:p>
+          <w:p>
+            <w:pPr>
+              <w:pStyle w:val="ListParagraph"/>
+              <w:numPr>
+                <w:ilvl w:val="0"/>
+                <w:numId w:val="31"/>
+              </w:numPr>
+              <w:rPr>
+                <w:rFonts w:ascii="Roboto" w:eastAsia="Roboto" w:hAnsi="Roboto" w:cs="Roboto"/>
+                <w:color w:val="1D2125"/>
+                <w:sz w:val="24"/>
+                <w:szCs w:val="24"/>
+                <w:lang w:val="en-US"/>
+              </w:rPr>
+            </w:pPr>
+            <w:r>
+              <w:rPr>
+                <w:rFonts w:ascii="Roboto" w:eastAsia="Roboto" w:hAnsi="Roboto" w:cs="Roboto"/>
+                <w:b/>
+                <w:bCs/>
+                <w:color w:val="1D2125"/>
+                <w:sz w:val="24"/>
+                <w:szCs w:val="24"/>
+                <w:lang w:val="en-US"/>
+              </w:rPr>
+              <w:t>Financial Resources: </w:t>
+            </w:r>
+            <w:r>
+              <w:rPr>
+                <w:rFonts w:ascii="Roboto" w:eastAsia="Roboto" w:hAnsi="Roboto" w:cs="Roboto"/>
+                <w:color w:val="1D2125"/>
+                <w:sz w:val="24"/>
+                <w:szCs w:val="24"/>
+                <w:lang w:val="en-US"/>
+              </w:rPr>
+              <w:t>Fraud &amp; Scam Prevention Guide</w:t>
+            </w:r>
+            <w:r>
+              <w:rPr>
+                <w:rFonts w:ascii="Roboto" w:eastAsia="Roboto" w:hAnsi="Roboto" w:cs="Roboto"/>
+                <w:b/>
+                <w:bCs/>
+                <w:color w:val="1D2125"/>
+                <w:sz w:val="24"/>
+                <w:szCs w:val="24"/>
+                <w:lang w:val="en-US"/>
+              </w:rPr>
+              <w:t>, </w:t>
+            </w:r>
+            <w:r>
+              <w:rPr>
+                <w:rFonts w:ascii="Roboto" w:eastAsia="Roboto" w:hAnsi="Roboto" w:cs="Roboto"/>
+                <w:color w:val="1D2125"/>
+                <w:sz w:val="24"/>
+                <w:szCs w:val="24"/>
+                <w:lang w:val="en-US"/>
+              </w:rPr>
+              <w:t>Understanding Senior Benefits</w:t>
+            </w:r>
+            <w:r>
+              <w:rPr>
+                <w:rFonts w:ascii="Roboto" w:eastAsia="Roboto" w:hAnsi="Roboto" w:cs="Roboto"/>
+                <w:b/>
+                <w:bCs/>
+                <w:color w:val="1D2125"/>
+                <w:sz w:val="24"/>
+                <w:szCs w:val="24"/>
+                <w:lang w:val="en-US"/>
+              </w:rPr>
+              <w:t xml:space="preserve">, </w:t>
+            </w:r>
+            <w:r>
+              <w:rPr>
+                <w:rFonts w:ascii="Roboto" w:eastAsia="Roboto" w:hAnsi="Roboto" w:cs="Roboto"/>
+                <w:color w:val="1D2125"/>
+                <w:sz w:val="24"/>
+                <w:szCs w:val="24"/>
+                <w:lang w:val="en-US"/>
+              </w:rPr>
+              <w:t>Fixed Income Lifestyle Hacks</w:t>
+            </w:r>
+          </w:p>
+          <w:p>
+            <w:pPr>
+              <w:pStyle w:val="ListParagraph"/>
+              <w:numPr>
+                <w:ilvl w:val="0"/>
+                <w:numId w:val="31"/>
+              </w:numPr>
+              <w:rPr>
+                <w:rFonts w:ascii="Roboto" w:eastAsia="Roboto" w:hAnsi="Roboto" w:cs="Roboto"/>
+                <w:color w:val="1D2125"/>
+                <w:sz w:val="24"/>
+                <w:szCs w:val="24"/>
+                <w:lang w:val="en-US"/>
+              </w:rPr>
+            </w:pPr>
+            <w:r>
+              <w:rPr>
+                <w:rFonts w:ascii="Roboto" w:eastAsia="Roboto" w:hAnsi="Roboto" w:cs="Roboto"/>
+                <w:b/>
+                <w:bCs/>
+                <w:color w:val="1D2125"/>
+                <w:sz w:val="24"/>
+                <w:szCs w:val="24"/>
+                <w:lang w:val="en-US"/>
+              </w:rPr>
+              <w:t>Additional Navigation Improvements (New Additions): </w:t>
+            </w:r>
+            <w:r>
+              <w:rPr>
+                <w:rFonts w:ascii="Roboto" w:eastAsia="Roboto" w:hAnsi="Roboto" w:cs="Roboto"/>
+                <w:color w:val="1D2125"/>
+                <w:sz w:val="24"/>
+                <w:szCs w:val="24"/>
+                <w:lang w:val="en-US"/>
+              </w:rPr>
+              <w:t>Search Bar, FAQ &amp; Quick Links Section </w:t>
+            </w:r>
+          </w:p>
+          <w:p/>
         </w:tc>
       </w:tr>
     </w:tbl>
@@ -8663,6 +9173,119 @@
     </w:lvl>
   </w:abstractNum>
   <w:abstractNum w:abstractNumId="11" w15:restartNumberingAfterBreak="0">
+    <w:nsid w:val="36964445"/>
+    <w:multiLevelType w:val="hybridMultilevel"/>
+    <w:tmpl w:val="84201D82"/>
+    <w:lvl w:ilvl="0" w:tplc="04090001">
+      <w:start w:val="1"/>
+      <w:numFmt w:val="bullet"/>
+      <w:lvlText w:val=""/>
+      <w:lvlJc w:val="left"/>
+      <w:pPr>
+        <w:ind w:left="720" w:hanging="360"/>
+      </w:pPr>
+      <w:rPr>
+        <w:rFonts w:ascii="Symbol" w:hAnsi="Symbol" w:hint="default"/>
+      </w:rPr>
+    </w:lvl>
+    <w:lvl w:ilvl="1" w:tplc="04090003" w:tentative="1">
+      <w:start w:val="1"/>
+      <w:numFmt w:val="bullet"/>
+      <w:lvlText w:val="o"/>
+      <w:lvlJc w:val="left"/>
+      <w:pPr>
+        <w:ind w:left="1440" w:hanging="360"/>
+      </w:pPr>
+      <w:rPr>
+        <w:rFonts w:ascii="Courier New" w:hAnsi="Courier New" w:cs="Courier New" w:hint="default"/>
+      </w:rPr>
+    </w:lvl>
+    <w:lvl w:ilvl="2" w:tplc="04090005" w:tentative="1">
+      <w:start w:val="1"/>
+      <w:numFmt w:val="bullet"/>
+      <w:lvlText w:val=""/>
+      <w:lvlJc w:val="left"/>
+      <w:pPr>
+        <w:ind w:left="2160" w:hanging="360"/>
+      </w:pPr>
+      <w:rPr>
+        <w:rFonts w:ascii="Wingdings" w:hAnsi="Wingdings" w:hint="default"/>
+      </w:rPr>
+    </w:lvl>
+    <w:lvl w:ilvl="3" w:tplc="04090001" w:tentative="1">
+      <w:start w:val="1"/>
+      <w:numFmt w:val="bullet"/>
+      <w:lvlText w:val=""/>
+      <w:lvlJc w:val="left"/>
+      <w:pPr>
+        <w:ind w:left="2880" w:hanging="360"/>
+      </w:pPr>
+      <w:rPr>
+        <w:rFonts w:ascii="Symbol" w:hAnsi="Symbol" w:hint="default"/>
+      </w:rPr>
+    </w:lvl>
+    <w:lvl w:ilvl="4" w:tplc="04090003" w:tentative="1">
+      <w:start w:val="1"/>
+      <w:numFmt w:val="bullet"/>
+      <w:lvlText w:val="o"/>
+      <w:lvlJc w:val="left"/>
+      <w:pPr>
+        <w:ind w:left="3600" w:hanging="360"/>
+      </w:pPr>
+      <w:rPr>
+        <w:rFonts w:ascii="Courier New" w:hAnsi="Courier New" w:cs="Courier New" w:hint="default"/>
+      </w:rPr>
+    </w:lvl>
+    <w:lvl w:ilvl="5" w:tplc="04090005" w:tentative="1">
+      <w:start w:val="1"/>
+      <w:numFmt w:val="bullet"/>
+      <w:lvlText w:val=""/>
+      <w:lvlJc w:val="left"/>
+      <w:pPr>
+        <w:ind w:left="4320" w:hanging="360"/>
+      </w:pPr>
+      <w:rPr>
+        <w:rFonts w:ascii="Wingdings" w:hAnsi="Wingdings" w:hint="default"/>
+      </w:rPr>
+    </w:lvl>
+    <w:lvl w:ilvl="6" w:tplc="04090001" w:tentative="1">
+      <w:start w:val="1"/>
+      <w:numFmt w:val="bullet"/>
+      <w:lvlText w:val=""/>
+      <w:lvlJc w:val="left"/>
+      <w:pPr>
+        <w:ind w:left="5040" w:hanging="360"/>
+      </w:pPr>
+      <w:rPr>
+        <w:rFonts w:ascii="Symbol" w:hAnsi="Symbol" w:hint="default"/>
+      </w:rPr>
+    </w:lvl>
+    <w:lvl w:ilvl="7" w:tplc="04090003" w:tentative="1">
+      <w:start w:val="1"/>
+      <w:numFmt w:val="bullet"/>
+      <w:lvlText w:val="o"/>
+      <w:lvlJc w:val="left"/>
+      <w:pPr>
+        <w:ind w:left="5760" w:hanging="360"/>
+      </w:pPr>
+      <w:rPr>
+        <w:rFonts w:ascii="Courier New" w:hAnsi="Courier New" w:cs="Courier New" w:hint="default"/>
+      </w:rPr>
+    </w:lvl>
+    <w:lvl w:ilvl="8" w:tplc="04090005" w:tentative="1">
+      <w:start w:val="1"/>
+      <w:numFmt w:val="bullet"/>
+      <w:lvlText w:val=""/>
+      <w:lvlJc w:val="left"/>
+      <w:pPr>
+        <w:ind w:left="6480" w:hanging="360"/>
+      </w:pPr>
+      <w:rPr>
+        <w:rFonts w:ascii="Wingdings" w:hAnsi="Wingdings" w:hint="default"/>
+      </w:rPr>
+    </w:lvl>
+  </w:abstractNum>
+  <w:abstractNum w:abstractNumId="12" w15:restartNumberingAfterBreak="0">
     <w:nsid w:val="378F2440"/>
     <w:multiLevelType w:val="hybridMultilevel"/>
     <w:tmpl w:val="DD3A8D98"/>
@@ -8748,7 +9371,7 @@
       </w:pPr>
     </w:lvl>
   </w:abstractNum>
-  <w:abstractNum w:abstractNumId="12" w15:restartNumberingAfterBreak="0">
+  <w:abstractNum w:abstractNumId="13" w15:restartNumberingAfterBreak="0">
     <w:nsid w:val="37A91B8F"/>
     <w:multiLevelType w:val="hybridMultilevel"/>
     <w:tmpl w:val="391C7402"/>
@@ -8861,7 +9484,7 @@
       </w:rPr>
     </w:lvl>
   </w:abstractNum>
-  <w:abstractNum w:abstractNumId="13" w15:restartNumberingAfterBreak="0">
+  <w:abstractNum w:abstractNumId="14" w15:restartNumberingAfterBreak="0">
     <w:nsid w:val="3C037367"/>
     <w:multiLevelType w:val="multilevel"/>
     <w:tmpl w:val="1554A640"/>
@@ -9006,7 +9629,7 @@
       </w:rPr>
     </w:lvl>
   </w:abstractNum>
-  <w:abstractNum w:abstractNumId="14" w15:restartNumberingAfterBreak="0">
+  <w:abstractNum w:abstractNumId="15" w15:restartNumberingAfterBreak="0">
     <w:nsid w:val="3CF12561"/>
     <w:multiLevelType w:val="hybridMultilevel"/>
     <w:tmpl w:val="227E9C3A"/>
@@ -9095,7 +9718,7 @@
       </w:pPr>
     </w:lvl>
   </w:abstractNum>
-  <w:abstractNum w:abstractNumId="15" w15:restartNumberingAfterBreak="0">
+  <w:abstractNum w:abstractNumId="16" w15:restartNumberingAfterBreak="0">
     <w:nsid w:val="4086199F"/>
     <w:multiLevelType w:val="hybridMultilevel"/>
     <w:tmpl w:val="270C76E4"/>
@@ -9181,7 +9804,120 @@
       </w:pPr>
     </w:lvl>
   </w:abstractNum>
-  <w:abstractNum w:abstractNumId="16" w15:restartNumberingAfterBreak="0">
+  <w:abstractNum w:abstractNumId="17" w15:restartNumberingAfterBreak="0">
+    <w:nsid w:val="40B655D6"/>
+    <w:multiLevelType w:val="hybridMultilevel"/>
+    <w:tmpl w:val="7F44F540"/>
+    <w:lvl w:ilvl="0" w:tplc="04090001">
+      <w:start w:val="1"/>
+      <w:numFmt w:val="bullet"/>
+      <w:lvlText w:val=""/>
+      <w:lvlJc w:val="left"/>
+      <w:pPr>
+        <w:ind w:left="720" w:hanging="360"/>
+      </w:pPr>
+      <w:rPr>
+        <w:rFonts w:ascii="Symbol" w:hAnsi="Symbol" w:hint="default"/>
+      </w:rPr>
+    </w:lvl>
+    <w:lvl w:ilvl="1" w:tplc="04090003" w:tentative="1">
+      <w:start w:val="1"/>
+      <w:numFmt w:val="bullet"/>
+      <w:lvlText w:val="o"/>
+      <w:lvlJc w:val="left"/>
+      <w:pPr>
+        <w:ind w:left="1440" w:hanging="360"/>
+      </w:pPr>
+      <w:rPr>
+        <w:rFonts w:ascii="Courier New" w:hAnsi="Courier New" w:cs="Courier New" w:hint="default"/>
+      </w:rPr>
+    </w:lvl>
+    <w:lvl w:ilvl="2" w:tplc="04090005" w:tentative="1">
+      <w:start w:val="1"/>
+      <w:numFmt w:val="bullet"/>
+      <w:lvlText w:val=""/>
+      <w:lvlJc w:val="left"/>
+      <w:pPr>
+        <w:ind w:left="2160" w:hanging="360"/>
+      </w:pPr>
+      <w:rPr>
+        <w:rFonts w:ascii="Wingdings" w:hAnsi="Wingdings" w:hint="default"/>
+      </w:rPr>
+    </w:lvl>
+    <w:lvl w:ilvl="3" w:tplc="04090001" w:tentative="1">
+      <w:start w:val="1"/>
+      <w:numFmt w:val="bullet"/>
+      <w:lvlText w:val=""/>
+      <w:lvlJc w:val="left"/>
+      <w:pPr>
+        <w:ind w:left="2880" w:hanging="360"/>
+      </w:pPr>
+      <w:rPr>
+        <w:rFonts w:ascii="Symbol" w:hAnsi="Symbol" w:hint="default"/>
+      </w:rPr>
+    </w:lvl>
+    <w:lvl w:ilvl="4" w:tplc="04090003" w:tentative="1">
+      <w:start w:val="1"/>
+      <w:numFmt w:val="bullet"/>
+      <w:lvlText w:val="o"/>
+      <w:lvlJc w:val="left"/>
+      <w:pPr>
+        <w:ind w:left="3600" w:hanging="360"/>
+      </w:pPr>
+      <w:rPr>
+        <w:rFonts w:ascii="Courier New" w:hAnsi="Courier New" w:cs="Courier New" w:hint="default"/>
+      </w:rPr>
+    </w:lvl>
+    <w:lvl w:ilvl="5" w:tplc="04090005" w:tentative="1">
+      <w:start w:val="1"/>
+      <w:numFmt w:val="bullet"/>
+      <w:lvlText w:val=""/>
+      <w:lvlJc w:val="left"/>
+      <w:pPr>
+        <w:ind w:left="4320" w:hanging="360"/>
+      </w:pPr>
+      <w:rPr>
+        <w:rFonts w:ascii="Wingdings" w:hAnsi="Wingdings" w:hint="default"/>
+      </w:rPr>
+    </w:lvl>
+    <w:lvl w:ilvl="6" w:tplc="04090001" w:tentative="1">
+      <w:start w:val="1"/>
+      <w:numFmt w:val="bullet"/>
+      <w:lvlText w:val=""/>
+      <w:lvlJc w:val="left"/>
+      <w:pPr>
+        <w:ind w:left="5040" w:hanging="360"/>
+      </w:pPr>
+      <w:rPr>
+        <w:rFonts w:ascii="Symbol" w:hAnsi="Symbol" w:hint="default"/>
+      </w:rPr>
+    </w:lvl>
+    <w:lvl w:ilvl="7" w:tplc="04090003" w:tentative="1">
+      <w:start w:val="1"/>
+      <w:numFmt w:val="bullet"/>
+      <w:lvlText w:val="o"/>
+      <w:lvlJc w:val="left"/>
+      <w:pPr>
+        <w:ind w:left="5760" w:hanging="360"/>
+      </w:pPr>
+      <w:rPr>
+        <w:rFonts w:ascii="Courier New" w:hAnsi="Courier New" w:cs="Courier New" w:hint="default"/>
+      </w:rPr>
+    </w:lvl>
+    <w:lvl w:ilvl="8" w:tplc="04090005" w:tentative="1">
+      <w:start w:val="1"/>
+      <w:numFmt w:val="bullet"/>
+      <w:lvlText w:val=""/>
+      <w:lvlJc w:val="left"/>
+      <w:pPr>
+        <w:ind w:left="6480" w:hanging="360"/>
+      </w:pPr>
+      <w:rPr>
+        <w:rFonts w:ascii="Wingdings" w:hAnsi="Wingdings" w:hint="default"/>
+      </w:rPr>
+    </w:lvl>
+  </w:abstractNum>
+  <w:abstractNum w:abstractNumId="18" w15:restartNumberingAfterBreak="0">
     <w:nsid w:val="43DB791A"/>
     <w:multiLevelType w:val="multilevel"/>
     <w:tmpl w:val="5504F944"/>
@@ -9330,7 +10066,7 @@
       </w:rPr>
     </w:lvl>
   </w:abstractNum>
-  <w:abstractNum w:abstractNumId="17" w15:restartNumberingAfterBreak="0">
+  <w:abstractNum w:abstractNumId="19" w15:restartNumberingAfterBreak="0">
     <w:nsid w:val="46B88349"/>
     <w:multiLevelType w:val="hybridMultilevel"/>
     <w:tmpl w:val="FFFFFFFF"/>
@@ -9416,7 +10152,7 @@
       </w:pPr>
     </w:lvl>
   </w:abstractNum>
-  <w:abstractNum w:abstractNumId="18" w15:restartNumberingAfterBreak="0">
+  <w:abstractNum w:abstractNumId="20" w15:restartNumberingAfterBreak="0">
     <w:nsid w:val="54116116"/>
     <w:multiLevelType w:val="hybridMultilevel"/>
     <w:tmpl w:val="A3F0DB6E"/>
@@ -9529,7 +10265,7 @@
       </w:rPr>
     </w:lvl>
   </w:abstractNum>
-  <w:abstractNum w:abstractNumId="19" w15:restartNumberingAfterBreak="0">
+  <w:abstractNum w:abstractNumId="21" w15:restartNumberingAfterBreak="0">
     <w:nsid w:val="57B25464"/>
     <w:multiLevelType w:val="hybridMultilevel"/>
     <w:tmpl w:val="FFFFFFFF"/>
@@ -9615,7 +10351,7 @@
       </w:pPr>
     </w:lvl>
   </w:abstractNum>
-  <w:abstractNum w:abstractNumId="20" w15:restartNumberingAfterBreak="0">
+  <w:abstractNum w:abstractNumId="22" w15:restartNumberingAfterBreak="0">
     <w:nsid w:val="5BD951F2"/>
     <w:multiLevelType w:val="hybridMultilevel"/>
     <w:tmpl w:val="FFFFFFFF"/>
@@ -9701,7 +10437,7 @@
       </w:pPr>
     </w:lvl>
   </w:abstractNum>
-  <w:abstractNum w:abstractNumId="21" w15:restartNumberingAfterBreak="0">
+  <w:abstractNum w:abstractNumId="23" w15:restartNumberingAfterBreak="0">
     <w:nsid w:val="5CF90773"/>
     <w:multiLevelType w:val="multilevel"/>
     <w:tmpl w:val="FFFFFFFF"/>
@@ -9814,7 +10550,7 @@
       </w:rPr>
     </w:lvl>
   </w:abstractNum>
-  <w:abstractNum w:abstractNumId="22" w15:restartNumberingAfterBreak="0">
+  <w:abstractNum w:abstractNumId="24" w15:restartNumberingAfterBreak="0">
     <w:nsid w:val="64C11C2E"/>
     <w:multiLevelType w:val="multilevel"/>
     <w:tmpl w:val="9D30C35C"/>
@@ -9963,7 +10699,7 @@
       </w:rPr>
     </w:lvl>
   </w:abstractNum>
-  <w:abstractNum w:abstractNumId="23" w15:restartNumberingAfterBreak="0">
+  <w:abstractNum w:abstractNumId="25" w15:restartNumberingAfterBreak="0">
     <w:nsid w:val="66FD4210"/>
     <w:multiLevelType w:val="multilevel"/>
     <w:tmpl w:val="239209FA"/>
@@ -10112,7 +10848,7 @@
       </w:rPr>
     </w:lvl>
   </w:abstractNum>
-  <w:abstractNum w:abstractNumId="24" w15:restartNumberingAfterBreak="0">
+  <w:abstractNum w:abstractNumId="26" w15:restartNumberingAfterBreak="0">
     <w:nsid w:val="70FD5B51"/>
     <w:multiLevelType w:val="multilevel"/>
     <w:tmpl w:val="FFFFFFFF"/>
@@ -10225,7 +10961,7 @@
       </w:rPr>
     </w:lvl>
   </w:abstractNum>
-  <w:abstractNum w:abstractNumId="25" w15:restartNumberingAfterBreak="0">
+  <w:abstractNum w:abstractNumId="27" w15:restartNumberingAfterBreak="0">
     <w:nsid w:val="7426194F"/>
     <w:multiLevelType w:val="hybridMultilevel"/>
     <w:tmpl w:val="B2D28ECE"/>
@@ -10311,7 +11047,7 @@
       </w:pPr>
     </w:lvl>
   </w:abstractNum>
-  <w:abstractNum w:abstractNumId="26" w15:restartNumberingAfterBreak="0">
+  <w:abstractNum w:abstractNumId="28" w15:restartNumberingAfterBreak="0">
     <w:nsid w:val="77F253E1"/>
     <w:multiLevelType w:val="multilevel"/>
     <w:tmpl w:val="FFFFFFFF"/>
@@ -10424,7 +11160,7 @@
       </w:rPr>
     </w:lvl>
   </w:abstractNum>
-  <w:abstractNum w:abstractNumId="27" w15:restartNumberingAfterBreak="0">
+  <w:abstractNum w:abstractNumId="29" w15:restartNumberingAfterBreak="0">
     <w:nsid w:val="7BE01A0D"/>
     <w:multiLevelType w:val="hybridMultilevel"/>
     <w:tmpl w:val="94D09C5A"/>
@@ -10513,32 +11249,145 @@
       </w:pPr>
     </w:lvl>
   </w:abstractNum>
+  <w:abstractNum w:abstractNumId="30" w15:restartNumberingAfterBreak="0">
+    <w:nsid w:val="7DAC045F"/>
+    <w:multiLevelType w:val="hybridMultilevel"/>
+    <w:tmpl w:val="DE922A04"/>
+    <w:lvl w:ilvl="0" w:tplc="04090001">
+      <w:start w:val="1"/>
+      <w:numFmt w:val="bullet"/>
+      <w:lvlText w:val=""/>
+      <w:lvlJc w:val="left"/>
+      <w:pPr>
+        <w:ind w:left="720" w:hanging="360"/>
+      </w:pPr>
+      <w:rPr>
+        <w:rFonts w:ascii="Symbol" w:hAnsi="Symbol" w:hint="default"/>
+      </w:rPr>
+    </w:lvl>
+    <w:lvl w:ilvl="1" w:tplc="04090003" w:tentative="1">
+      <w:start w:val="1"/>
+      <w:numFmt w:val="bullet"/>
+      <w:lvlText w:val="o"/>
+      <w:lvlJc w:val="left"/>
+      <w:pPr>
+        <w:ind w:left="1440" w:hanging="360"/>
+      </w:pPr>
+      <w:rPr>
+        <w:rFonts w:ascii="Courier New" w:hAnsi="Courier New" w:cs="Courier New" w:hint="default"/>
+      </w:rPr>
+    </w:lvl>
+    <w:lvl w:ilvl="2" w:tplc="04090005" w:tentative="1">
+      <w:start w:val="1"/>
+      <w:numFmt w:val="bullet"/>
+      <w:lvlText w:val=""/>
+      <w:lvlJc w:val="left"/>
+      <w:pPr>
+        <w:ind w:left="2160" w:hanging="360"/>
+      </w:pPr>
+      <w:rPr>
+        <w:rFonts w:ascii="Wingdings" w:hAnsi="Wingdings" w:hint="default"/>
+      </w:rPr>
+    </w:lvl>
+    <w:lvl w:ilvl="3" w:tplc="04090001" w:tentative="1">
+      <w:start w:val="1"/>
+      <w:numFmt w:val="bullet"/>
+      <w:lvlText w:val=""/>
+      <w:lvlJc w:val="left"/>
+      <w:pPr>
+        <w:ind w:left="2880" w:hanging="360"/>
+      </w:pPr>
+      <w:rPr>
+        <w:rFonts w:ascii="Symbol" w:hAnsi="Symbol" w:hint="default"/>
+      </w:rPr>
+    </w:lvl>
+    <w:lvl w:ilvl="4" w:tplc="04090003" w:tentative="1">
+      <w:start w:val="1"/>
+      <w:numFmt w:val="bullet"/>
+      <w:lvlText w:val="o"/>
+      <w:lvlJc w:val="left"/>
+      <w:pPr>
+        <w:ind w:left="3600" w:hanging="360"/>
+      </w:pPr>
+      <w:rPr>
+        <w:rFonts w:ascii="Courier New" w:hAnsi="Courier New" w:cs="Courier New" w:hint="default"/>
+      </w:rPr>
+    </w:lvl>
+    <w:lvl w:ilvl="5" w:tplc="04090005" w:tentative="1">
+      <w:start w:val="1"/>
+      <w:numFmt w:val="bullet"/>
+      <w:lvlText w:val=""/>
+      <w:lvlJc w:val="left"/>
+      <w:pPr>
+        <w:ind w:left="4320" w:hanging="360"/>
+      </w:pPr>
+      <w:rPr>
+        <w:rFonts w:ascii="Wingdings" w:hAnsi="Wingdings" w:hint="default"/>
+      </w:rPr>
+    </w:lvl>
+    <w:lvl w:ilvl="6" w:tplc="04090001" w:tentative="1">
+      <w:start w:val="1"/>
+      <w:numFmt w:val="bullet"/>
+      <w:lvlText w:val=""/>
+      <w:lvlJc w:val="left"/>
+      <w:pPr>
+        <w:ind w:left="5040" w:hanging="360"/>
+      </w:pPr>
+      <w:rPr>
+        <w:rFonts w:ascii="Symbol" w:hAnsi="Symbol" w:hint="default"/>
+      </w:rPr>
+    </w:lvl>
+    <w:lvl w:ilvl="7" w:tplc="04090003" w:tentative="1">
+      <w:start w:val="1"/>
+      <w:numFmt w:val="bullet"/>
+      <w:lvlText w:val="o"/>
+      <w:lvlJc w:val="left"/>
+      <w:pPr>
+        <w:ind w:left="5760" w:hanging="360"/>
+      </w:pPr>
+      <w:rPr>
+        <w:rFonts w:ascii="Courier New" w:hAnsi="Courier New" w:cs="Courier New" w:hint="default"/>
+      </w:rPr>
+    </w:lvl>
+    <w:lvl w:ilvl="8" w:tplc="04090005" w:tentative="1">
+      <w:start w:val="1"/>
+      <w:numFmt w:val="bullet"/>
+      <w:lvlText w:val=""/>
+      <w:lvlJc w:val="left"/>
+      <w:pPr>
+        <w:ind w:left="6480" w:hanging="360"/>
+      </w:pPr>
+      <w:rPr>
+        <w:rFonts w:ascii="Wingdings" w:hAnsi="Wingdings" w:hint="default"/>
+      </w:rPr>
+    </w:lvl>
+  </w:abstractNum>
   <w:num w:numId="1" w16cid:durableId="2121561117">
-    <w:abstractNumId w:val="17"/>
+    <w:abstractNumId w:val="19"/>
   </w:num>
   <w:num w:numId="2" w16cid:durableId="1775982006">
     <w:abstractNumId w:val="10"/>
   </w:num>
   <w:num w:numId="3" w16cid:durableId="1443573560">
-    <w:abstractNumId w:val="19"/>
+    <w:abstractNumId w:val="21"/>
   </w:num>
   <w:num w:numId="4" w16cid:durableId="1108696659">
     <w:abstractNumId w:val="9"/>
   </w:num>
   <w:num w:numId="5" w16cid:durableId="96756315">
-    <w:abstractNumId w:val="20"/>
+    <w:abstractNumId w:val="22"/>
   </w:num>
   <w:num w:numId="6" w16cid:durableId="671109140">
     <w:abstractNumId w:val="6"/>
   </w:num>
   <w:num w:numId="7" w16cid:durableId="133067795">
-    <w:abstractNumId w:val="21"/>
+    <w:abstractNumId w:val="23"/>
   </w:num>
   <w:num w:numId="8" w16cid:durableId="1752700313">
-    <w:abstractNumId w:val="26"/>
+    <w:abstractNumId w:val="28"/>
   </w:num>
   <w:num w:numId="9" w16cid:durableId="1045103047">
-    <w:abstractNumId w:val="24"/>
+    <w:abstractNumId w:val="26"/>
   </w:num>
   <w:num w:numId="10" w16cid:durableId="1465003280">
     <w:abstractNumId w:val="8"/>
@@ -10550,52 +11399,61 @@
     <w:abstractNumId w:val="2"/>
   </w:num>
   <w:num w:numId="13" w16cid:durableId="407922067">
-    <w:abstractNumId w:val="22"/>
+    <w:abstractNumId w:val="24"/>
   </w:num>
   <w:num w:numId="14" w16cid:durableId="903418748">
     <w:abstractNumId w:val="3"/>
   </w:num>
   <w:num w:numId="15" w16cid:durableId="750585989">
-    <w:abstractNumId w:val="13"/>
+    <w:abstractNumId w:val="14"/>
   </w:num>
   <w:num w:numId="16" w16cid:durableId="1545099135">
     <w:abstractNumId w:val="5"/>
   </w:num>
   <w:num w:numId="17" w16cid:durableId="526255839">
-    <w:abstractNumId w:val="23"/>
+    <w:abstractNumId w:val="25"/>
   </w:num>
   <w:num w:numId="18" w16cid:durableId="739061580">
-    <w:abstractNumId w:val="16"/>
+    <w:abstractNumId w:val="18"/>
   </w:num>
   <w:num w:numId="19" w16cid:durableId="657273528">
     <w:abstractNumId w:val="7"/>
   </w:num>
   <w:num w:numId="20" w16cid:durableId="1246764067">
-    <w:abstractNumId w:val="14"/>
+    <w:abstractNumId w:val="15"/>
   </w:num>
   <w:num w:numId="21" w16cid:durableId="264265276">
-    <w:abstractNumId w:val="12"/>
+    <w:abstractNumId w:val="13"/>
   </w:num>
   <w:num w:numId="22" w16cid:durableId="235632943">
-    <w:abstractNumId w:val="18"/>
+    <w:abstractNumId w:val="20"/>
   </w:num>
   <w:num w:numId="23" w16cid:durableId="359163592">
-    <w:abstractNumId w:val="25"/>
+    <w:abstractNumId w:val="27"/>
   </w:num>
   <w:num w:numId="24" w16cid:durableId="437263243">
     <w:abstractNumId w:val="0"/>
   </w:num>
   <w:num w:numId="25" w16cid:durableId="2119833395">
-    <w:abstractNumId w:val="15"/>
+    <w:abstractNumId w:val="16"/>
   </w:num>
   <w:num w:numId="26" w16cid:durableId="1147669641">
-    <w:abstractNumId w:val="27"/>
+    <w:abstractNumId w:val="29"/>
   </w:num>
   <w:num w:numId="27" w16cid:durableId="462039286">
     <w:abstractNumId w:val="4"/>
   </w:num>
   <w:num w:numId="28" w16cid:durableId="1445997708">
+    <w:abstractNumId w:val="12"/>
+  </w:num>
+  <w:num w:numId="29" w16cid:durableId="493648106">
+    <w:abstractNumId w:val="30"/>
+  </w:num>
+  <w:num w:numId="30" w16cid:durableId="1996185620">
     <w:abstractNumId w:val="11"/>
+  </w:num>
+  <w:num w:numId="31" w16cid:durableId="1785267928">
+    <w:abstractNumId w:val="17"/>
   </w:num>
 </w:numbering>
 </file>

</xml_diff>